<commit_message>
web address and password
</commit_message>
<xml_diff>
--- a/Ergasia1.docx
+++ b/Ergasia1.docx
@@ -10,18 +10,21 @@
           <w:bCs/>
           <w:sz w:val="26"/>
           <w:szCs w:val="26"/>
-        </w:rPr>
-      </w:pPr>
-      <w:r>
+          <w:lang w:val="en-US"/>
+        </w:rPr>
+      </w:pPr>
+    </w:p>
+    <w:p>
+      <w:pPr>
         <w:rPr>
           <w:rFonts w:ascii="Times New Roman" w:hAnsi="Times New Roman" w:cs="Times New Roman"/>
           <w:b/>
           <w:bCs/>
           <w:sz w:val="26"/>
           <w:szCs w:val="26"/>
-        </w:rPr>
-        <w:t xml:space="preserve">Α. Σενάρια στο </w:t>
-      </w:r>
+          <w:lang w:val="en-US"/>
+        </w:rPr>
+      </w:pPr>
       <w:r>
         <w:rPr>
           <w:rFonts w:ascii="Times New Roman" w:hAnsi="Times New Roman" w:cs="Times New Roman"/>
@@ -31,8 +34,102 @@
           <w:szCs w:val="26"/>
           <w:lang w:val="en-US"/>
         </w:rPr>
+        <w:t xml:space="preserve">Static web app: </w:t>
+      </w:r>
+      <w:hyperlink r:id="rId5" w:history="1">
+        <w:r>
+          <w:rPr>
+            <w:rStyle w:val="-"/>
+            <w:rFonts w:ascii="Times New Roman" w:hAnsi="Times New Roman" w:cs="Times New Roman"/>
+            <w:b/>
+            <w:bCs/>
+            <w:sz w:val="26"/>
+            <w:szCs w:val="26"/>
+            <w:lang w:val="en-US"/>
+          </w:rPr>
+          <w:t>https://thankful-hill-0a9297303.5.azurestaticapps.net</w:t>
+        </w:r>
+      </w:hyperlink>
+    </w:p>
+    <w:p>
+      <w:pPr>
+        <w:rPr>
+          <w:rFonts w:ascii="Times New Roman" w:hAnsi="Times New Roman" w:cs="Times New Roman"/>
+          <w:b/>
+          <w:bCs/>
+          <w:sz w:val="26"/>
+          <w:szCs w:val="26"/>
+        </w:rPr>
+      </w:pPr>
+      <w:r>
+        <w:rPr>
+          <w:rFonts w:ascii="Times New Roman" w:hAnsi="Times New Roman" w:cs="Times New Roman"/>
+          <w:b/>
+          <w:bCs/>
+          <w:sz w:val="26"/>
+          <w:szCs w:val="26"/>
+          <w:lang w:val="en-US"/>
+        </w:rPr>
+        <w:t xml:space="preserve">password: </w:t>
+      </w:r>
+      <w:proofErr w:type="spellStart"/>
+      <w:r>
+        <w:rPr>
+          <w:rFonts w:ascii="Times New Roman" w:hAnsi="Times New Roman" w:cs="Times New Roman"/>
+          <w:b/>
+          <w:bCs/>
+          <w:sz w:val="26"/>
+          <w:szCs w:val="26"/>
+          <w:lang w:val="en-US"/>
+        </w:rPr>
+        <w:t>cloudservices</w:t>
+      </w:r>
+      <w:proofErr w:type="spellEnd"/>
+    </w:p>
+    <w:p>
+      <w:pPr>
+        <w:rPr>
+          <w:rFonts w:ascii="Times New Roman" w:hAnsi="Times New Roman" w:cs="Times New Roman"/>
+          <w:b/>
+          <w:bCs/>
+          <w:sz w:val="26"/>
+          <w:szCs w:val="26"/>
+        </w:rPr>
+      </w:pPr>
+    </w:p>
+    <w:p>
+      <w:pPr>
+        <w:rPr>
+          <w:rFonts w:ascii="Times New Roman" w:hAnsi="Times New Roman" w:cs="Times New Roman"/>
+          <w:b/>
+          <w:bCs/>
+          <w:sz w:val="26"/>
+          <w:szCs w:val="26"/>
+        </w:rPr>
+      </w:pPr>
+      <w:r>
+        <w:rPr>
+          <w:rFonts w:ascii="Times New Roman" w:hAnsi="Times New Roman" w:cs="Times New Roman"/>
+          <w:b/>
+          <w:bCs/>
+          <w:sz w:val="26"/>
+          <w:szCs w:val="26"/>
+        </w:rPr>
+        <w:t xml:space="preserve">Α. Σενάρια στο </w:t>
+      </w:r>
+      <w:proofErr w:type="spellStart"/>
+      <w:r>
+        <w:rPr>
+          <w:rFonts w:ascii="Times New Roman" w:hAnsi="Times New Roman" w:cs="Times New Roman"/>
+          <w:b/>
+          <w:bCs/>
+          <w:sz w:val="26"/>
+          <w:szCs w:val="26"/>
+          <w:lang w:val="en-US"/>
+        </w:rPr>
         <w:t>Cloudsim</w:t>
       </w:r>
+      <w:proofErr w:type="spellEnd"/>
     </w:p>
     <w:p>
       <w:pPr>
@@ -118,8 +215,39 @@
           <w:iCs/>
           <w:lang w:val="en-US"/>
         </w:rPr>
-        <w:t>Datacenter datacenter0 = createDatacenter("Datacenter_0");</w:t>
-      </w:r>
+        <w:t xml:space="preserve">Datacenter datacenter0 = </w:t>
+      </w:r>
+      <w:proofErr w:type="spellStart"/>
+      <w:r>
+        <w:rPr>
+          <w:rFonts w:ascii="Times New Roman" w:hAnsi="Times New Roman" w:cs="Times New Roman"/>
+          <w:i/>
+          <w:iCs/>
+          <w:lang w:val="en-US"/>
+        </w:rPr>
+        <w:t>createDatacenter</w:t>
+      </w:r>
+      <w:proofErr w:type="spellEnd"/>
+      <w:r>
+        <w:rPr>
+          <w:rFonts w:ascii="Times New Roman" w:hAnsi="Times New Roman" w:cs="Times New Roman"/>
+          <w:i/>
+          <w:iCs/>
+          <w:lang w:val="en-US"/>
+        </w:rPr>
+        <w:t>("Datacenter_0"</w:t>
+      </w:r>
+      <w:proofErr w:type="gramStart"/>
+      <w:r>
+        <w:rPr>
+          <w:rFonts w:ascii="Times New Roman" w:hAnsi="Times New Roman" w:cs="Times New Roman"/>
+          <w:i/>
+          <w:iCs/>
+          <w:lang w:val="en-US"/>
+        </w:rPr>
+        <w:t>);</w:t>
+      </w:r>
+      <w:proofErr w:type="gramEnd"/>
     </w:p>
     <w:p>
       <w:pPr>
@@ -158,14 +286,44 @@
           <w:iCs/>
           <w:lang w:val="en-US"/>
         </w:rPr>
-        <w:t>Datacenter datacenter1 = createDatacenter("Datacenter_1");</w:t>
-      </w:r>
-    </w:p>
-    <w:p>
-      <w:pPr>
-        <w:rPr>
-          <w:rFonts w:ascii="Times New Roman" w:hAnsi="Times New Roman" w:cs="Times New Roman"/>
-          <w:lang w:val="en-US"/>
+        <w:t xml:space="preserve">Datacenter datacenter1 = </w:t>
+      </w:r>
+      <w:proofErr w:type="spellStart"/>
+      <w:r>
+        <w:rPr>
+          <w:rFonts w:ascii="Times New Roman" w:hAnsi="Times New Roman" w:cs="Times New Roman"/>
+          <w:i/>
+          <w:iCs/>
+          <w:lang w:val="en-US"/>
+        </w:rPr>
+        <w:t>createDatacenter</w:t>
+      </w:r>
+      <w:proofErr w:type="spellEnd"/>
+      <w:r>
+        <w:rPr>
+          <w:rFonts w:ascii="Times New Roman" w:hAnsi="Times New Roman" w:cs="Times New Roman"/>
+          <w:i/>
+          <w:iCs/>
+          <w:lang w:val="en-US"/>
+        </w:rPr>
+        <w:t>("Datacenter_1"</w:t>
+      </w:r>
+      <w:proofErr w:type="gramStart"/>
+      <w:r>
+        <w:rPr>
+          <w:rFonts w:ascii="Times New Roman" w:hAnsi="Times New Roman" w:cs="Times New Roman"/>
+          <w:i/>
+          <w:iCs/>
+          <w:lang w:val="en-US"/>
+        </w:rPr>
+        <w:t>);</w:t>
+      </w:r>
+      <w:proofErr w:type="gramEnd"/>
+    </w:p>
+    <w:p>
+      <w:pPr>
+        <w:rPr>
+          <w:rFonts w:ascii="Times New Roman" w:hAnsi="Times New Roman" w:cs="Times New Roman"/>
         </w:rPr>
       </w:pPr>
       <w:r>
@@ -184,7 +342,6 @@
       <w:r>
         <w:rPr>
           <w:rFonts w:ascii="Times New Roman" w:hAnsi="Times New Roman" w:cs="Times New Roman"/>
-          <w:lang w:val="en-US"/>
         </w:rPr>
         <w:t xml:space="preserve"> </w:t>
       </w:r>
@@ -197,7 +354,6 @@
       <w:r>
         <w:rPr>
           <w:rFonts w:ascii="Times New Roman" w:hAnsi="Times New Roman" w:cs="Times New Roman"/>
-          <w:lang w:val="en-US"/>
         </w:rPr>
         <w:t xml:space="preserve"> </w:t>
       </w:r>
@@ -210,7 +366,6 @@
       <w:r>
         <w:rPr>
           <w:rFonts w:ascii="Times New Roman" w:hAnsi="Times New Roman" w:cs="Times New Roman"/>
-          <w:lang w:val="en-US"/>
         </w:rPr>
         <w:t xml:space="preserve">, </w:t>
       </w:r>
@@ -229,7 +384,6 @@
       <w:r>
         <w:rPr>
           <w:rFonts w:ascii="Times New Roman" w:hAnsi="Times New Roman" w:cs="Times New Roman"/>
-          <w:lang w:val="en-US"/>
         </w:rPr>
         <w:t xml:space="preserve"> </w:t>
       </w:r>
@@ -242,7 +396,6 @@
       <w:r>
         <w:rPr>
           <w:rFonts w:ascii="Times New Roman" w:hAnsi="Times New Roman" w:cs="Times New Roman"/>
-          <w:lang w:val="en-US"/>
         </w:rPr>
         <w:t xml:space="preserve"> </w:t>
       </w:r>
@@ -256,14 +409,12 @@
       <w:r>
         <w:rPr>
           <w:rFonts w:ascii="Times New Roman" w:hAnsi="Times New Roman" w:cs="Times New Roman"/>
-          <w:lang w:val="en-US"/>
-        </w:rPr>
-        <w:t xml:space="preserve"> </w:t>
-      </w:r>
-      <w:r>
-        <w:rPr>
-          <w:rFonts w:ascii="Times New Roman" w:hAnsi="Times New Roman" w:cs="Times New Roman"/>
-          <w:lang w:val="en-US"/>
+        </w:rPr>
+        <w:t xml:space="preserve"> </w:t>
+      </w:r>
+      <w:r>
+        <w:rPr>
+          <w:rFonts w:ascii="Times New Roman" w:hAnsi="Times New Roman" w:cs="Times New Roman"/>
         </w:rPr>
         <w:t>.</w:t>
       </w:r>
@@ -325,6 +476,7 @@
         </w:rPr>
         <w:t xml:space="preserve">Το </w:t>
       </w:r>
+      <w:proofErr w:type="spellStart"/>
       <w:r>
         <w:rPr>
           <w:rFonts w:ascii="Times New Roman" w:hAnsi="Times New Roman" w:cs="Times New Roman"/>
@@ -332,6 +484,7 @@
         </w:rPr>
         <w:t>cloudsim</w:t>
       </w:r>
+      <w:proofErr w:type="spellEnd"/>
       <w:r>
         <w:rPr>
           <w:rFonts w:ascii="Times New Roman" w:hAnsi="Times New Roman" w:cs="Times New Roman"/>
@@ -1218,6 +1371,7 @@
         </w:rPr>
         <w:t xml:space="preserve">). Κάθε επεξεργαστής  έχει </w:t>
       </w:r>
+      <w:proofErr w:type="spellStart"/>
       <w:r>
         <w:rPr>
           <w:rFonts w:ascii="Times New Roman" w:hAnsi="Times New Roman" w:cs="Times New Roman"/>
@@ -1225,6 +1379,7 @@
         </w:rPr>
         <w:t>Mips</w:t>
       </w:r>
+      <w:proofErr w:type="spellEnd"/>
       <w:r>
         <w:rPr>
           <w:rFonts w:ascii="Times New Roman" w:hAnsi="Times New Roman" w:cs="Times New Roman"/>
@@ -1396,7 +1551,23 @@
           <w:rFonts w:ascii="Times New Roman" w:hAnsi="Times New Roman" w:cs="Times New Roman"/>
           <w:lang w:val="en-US"/>
         </w:rPr>
-        <w:t xml:space="preserve"> mips=1000 </w:t>
+        <w:t xml:space="preserve"> </w:t>
+      </w:r>
+      <w:proofErr w:type="spellStart"/>
+      <w:r>
+        <w:rPr>
+          <w:rFonts w:ascii="Times New Roman" w:hAnsi="Times New Roman" w:cs="Times New Roman"/>
+          <w:lang w:val="en-US"/>
+        </w:rPr>
+        <w:t>mips</w:t>
+      </w:r>
+      <w:proofErr w:type="spellEnd"/>
+      <w:r>
+        <w:rPr>
+          <w:rFonts w:ascii="Times New Roman" w:hAnsi="Times New Roman" w:cs="Times New Roman"/>
+          <w:lang w:val="en-US"/>
+        </w:rPr>
+        <w:t xml:space="preserve">=1000 </w:t>
       </w:r>
       <w:r>
         <w:rPr>
@@ -1508,6 +1679,7 @@
         </w:rPr>
         <w:t xml:space="preserve"> με </w:t>
       </w:r>
+      <w:proofErr w:type="spellStart"/>
       <w:r>
         <w:rPr>
           <w:rFonts w:ascii="Times New Roman" w:hAnsi="Times New Roman" w:cs="Times New Roman"/>
@@ -1515,6 +1687,7 @@
         </w:rPr>
         <w:t>mips</w:t>
       </w:r>
+      <w:proofErr w:type="spellEnd"/>
       <w:r>
         <w:rPr>
           <w:rFonts w:ascii="Times New Roman" w:hAnsi="Times New Roman" w:cs="Times New Roman"/>
@@ -1734,7 +1907,23 @@
           <w:rFonts w:ascii="Times New Roman" w:hAnsi="Times New Roman" w:cs="Times New Roman"/>
           <w:lang w:val="en-US"/>
         </w:rPr>
-        <w:t xml:space="preserve"> DatacenterCharacteristics,</w:t>
+        <w:t xml:space="preserve"> </w:t>
+      </w:r>
+      <w:proofErr w:type="spellStart"/>
+      <w:r>
+        <w:rPr>
+          <w:rFonts w:ascii="Times New Roman" w:hAnsi="Times New Roman" w:cs="Times New Roman"/>
+          <w:lang w:val="en-US"/>
+        </w:rPr>
+        <w:t>DatacenterCharacteristics</w:t>
+      </w:r>
+      <w:proofErr w:type="spellEnd"/>
+      <w:r>
+        <w:rPr>
+          <w:rFonts w:ascii="Times New Roman" w:hAnsi="Times New Roman" w:cs="Times New Roman"/>
+          <w:lang w:val="en-US"/>
+        </w:rPr>
+        <w:t>,</w:t>
       </w:r>
     </w:p>
     <w:p>
@@ -1747,14 +1936,196 @@
           <w:lang w:val="en-US"/>
         </w:rPr>
       </w:pPr>
-      <w:r>
-        <w:rPr>
-          <w:rFonts w:ascii="Times New Roman" w:hAnsi="Times New Roman" w:cs="Times New Roman"/>
-          <w:i/>
-          <w:iCs/>
-          <w:lang w:val="en-US"/>
-        </w:rPr>
-        <w:t>DatacenterCharacteristics characteristics = new DatacenterCharacteristics(arch, os, vmm, hostList, time_zone, cost, costPerMem, costPerStorage, costPerBw);</w:t>
+      <w:proofErr w:type="spellStart"/>
+      <w:r>
+        <w:rPr>
+          <w:rFonts w:ascii="Times New Roman" w:hAnsi="Times New Roman" w:cs="Times New Roman"/>
+          <w:i/>
+          <w:iCs/>
+          <w:lang w:val="en-US"/>
+        </w:rPr>
+        <w:t>DatacenterCharacteristics</w:t>
+      </w:r>
+      <w:proofErr w:type="spellEnd"/>
+      <w:r>
+        <w:rPr>
+          <w:rFonts w:ascii="Times New Roman" w:hAnsi="Times New Roman" w:cs="Times New Roman"/>
+          <w:i/>
+          <w:iCs/>
+          <w:lang w:val="en-US"/>
+        </w:rPr>
+        <w:t xml:space="preserve"> characteristics = new </w:t>
+      </w:r>
+      <w:proofErr w:type="spellStart"/>
+      <w:proofErr w:type="gramStart"/>
+      <w:r>
+        <w:rPr>
+          <w:rFonts w:ascii="Times New Roman" w:hAnsi="Times New Roman" w:cs="Times New Roman"/>
+          <w:i/>
+          <w:iCs/>
+          <w:lang w:val="en-US"/>
+        </w:rPr>
+        <w:t>DatacenterCharacteristics</w:t>
+      </w:r>
+      <w:proofErr w:type="spellEnd"/>
+      <w:r>
+        <w:rPr>
+          <w:rFonts w:ascii="Times New Roman" w:hAnsi="Times New Roman" w:cs="Times New Roman"/>
+          <w:i/>
+          <w:iCs/>
+          <w:lang w:val="en-US"/>
+        </w:rPr>
+        <w:t>(</w:t>
+      </w:r>
+      <w:proofErr w:type="gramEnd"/>
+      <w:r>
+        <w:rPr>
+          <w:rFonts w:ascii="Times New Roman" w:hAnsi="Times New Roman" w:cs="Times New Roman"/>
+          <w:i/>
+          <w:iCs/>
+          <w:lang w:val="en-US"/>
+        </w:rPr>
+        <w:t xml:space="preserve">arch, </w:t>
+      </w:r>
+      <w:proofErr w:type="spellStart"/>
+      <w:r>
+        <w:rPr>
+          <w:rFonts w:ascii="Times New Roman" w:hAnsi="Times New Roman" w:cs="Times New Roman"/>
+          <w:i/>
+          <w:iCs/>
+          <w:lang w:val="en-US"/>
+        </w:rPr>
+        <w:t>os</w:t>
+      </w:r>
+      <w:proofErr w:type="spellEnd"/>
+      <w:r>
+        <w:rPr>
+          <w:rFonts w:ascii="Times New Roman" w:hAnsi="Times New Roman" w:cs="Times New Roman"/>
+          <w:i/>
+          <w:iCs/>
+          <w:lang w:val="en-US"/>
+        </w:rPr>
+        <w:t xml:space="preserve">, </w:t>
+      </w:r>
+      <w:proofErr w:type="spellStart"/>
+      <w:r>
+        <w:rPr>
+          <w:rFonts w:ascii="Times New Roman" w:hAnsi="Times New Roman" w:cs="Times New Roman"/>
+          <w:i/>
+          <w:iCs/>
+          <w:lang w:val="en-US"/>
+        </w:rPr>
+        <w:t>vmm</w:t>
+      </w:r>
+      <w:proofErr w:type="spellEnd"/>
+      <w:r>
+        <w:rPr>
+          <w:rFonts w:ascii="Times New Roman" w:hAnsi="Times New Roman" w:cs="Times New Roman"/>
+          <w:i/>
+          <w:iCs/>
+          <w:lang w:val="en-US"/>
+        </w:rPr>
+        <w:t xml:space="preserve">, </w:t>
+      </w:r>
+      <w:proofErr w:type="spellStart"/>
+      <w:r>
+        <w:rPr>
+          <w:rFonts w:ascii="Times New Roman" w:hAnsi="Times New Roman" w:cs="Times New Roman"/>
+          <w:i/>
+          <w:iCs/>
+          <w:lang w:val="en-US"/>
+        </w:rPr>
+        <w:t>hostList</w:t>
+      </w:r>
+      <w:proofErr w:type="spellEnd"/>
+      <w:r>
+        <w:rPr>
+          <w:rFonts w:ascii="Times New Roman" w:hAnsi="Times New Roman" w:cs="Times New Roman"/>
+          <w:i/>
+          <w:iCs/>
+          <w:lang w:val="en-US"/>
+        </w:rPr>
+        <w:t xml:space="preserve">, </w:t>
+      </w:r>
+      <w:proofErr w:type="spellStart"/>
+      <w:r>
+        <w:rPr>
+          <w:rFonts w:ascii="Times New Roman" w:hAnsi="Times New Roman" w:cs="Times New Roman"/>
+          <w:i/>
+          <w:iCs/>
+          <w:lang w:val="en-US"/>
+        </w:rPr>
+        <w:t>time_zone</w:t>
+      </w:r>
+      <w:proofErr w:type="spellEnd"/>
+      <w:r>
+        <w:rPr>
+          <w:rFonts w:ascii="Times New Roman" w:hAnsi="Times New Roman" w:cs="Times New Roman"/>
+          <w:i/>
+          <w:iCs/>
+          <w:lang w:val="en-US"/>
+        </w:rPr>
+        <w:t xml:space="preserve">, cost, </w:t>
+      </w:r>
+      <w:proofErr w:type="spellStart"/>
+      <w:r>
+        <w:rPr>
+          <w:rFonts w:ascii="Times New Roman" w:hAnsi="Times New Roman" w:cs="Times New Roman"/>
+          <w:i/>
+          <w:iCs/>
+          <w:lang w:val="en-US"/>
+        </w:rPr>
+        <w:t>costPerMem</w:t>
+      </w:r>
+      <w:proofErr w:type="spellEnd"/>
+      <w:r>
+        <w:rPr>
+          <w:rFonts w:ascii="Times New Roman" w:hAnsi="Times New Roman" w:cs="Times New Roman"/>
+          <w:i/>
+          <w:iCs/>
+          <w:lang w:val="en-US"/>
+        </w:rPr>
+        <w:t xml:space="preserve">, </w:t>
+      </w:r>
+      <w:proofErr w:type="spellStart"/>
+      <w:r>
+        <w:rPr>
+          <w:rFonts w:ascii="Times New Roman" w:hAnsi="Times New Roman" w:cs="Times New Roman"/>
+          <w:i/>
+          <w:iCs/>
+          <w:lang w:val="en-US"/>
+        </w:rPr>
+        <w:t>costPerStorage</w:t>
+      </w:r>
+      <w:proofErr w:type="spellEnd"/>
+      <w:r>
+        <w:rPr>
+          <w:rFonts w:ascii="Times New Roman" w:hAnsi="Times New Roman" w:cs="Times New Roman"/>
+          <w:i/>
+          <w:iCs/>
+          <w:lang w:val="en-US"/>
+        </w:rPr>
+        <w:t xml:space="preserve">, </w:t>
+      </w:r>
+      <w:proofErr w:type="spellStart"/>
+      <w:r>
+        <w:rPr>
+          <w:rFonts w:ascii="Times New Roman" w:hAnsi="Times New Roman" w:cs="Times New Roman"/>
+          <w:i/>
+          <w:iCs/>
+          <w:lang w:val="en-US"/>
+        </w:rPr>
+        <w:t>costPerBw</w:t>
+      </w:r>
+      <w:proofErr w:type="spellEnd"/>
+      <w:r>
+        <w:rPr>
+          <w:rFonts w:ascii="Times New Roman" w:hAnsi="Times New Roman" w:cs="Times New Roman"/>
+          <w:i/>
+          <w:iCs/>
+          <w:lang w:val="en-US"/>
+        </w:rPr>
+        <w:t>);</w:t>
       </w:r>
     </w:p>
     <w:p>
@@ -1873,8 +2244,58 @@
           <w:lang w:val="en-US"/>
         </w:rPr>
         <w:tab/>
-        <w:t>vmlist = createVM(brokerId,20); //creating 20 vms</w:t>
-      </w:r>
+      </w:r>
+      <w:proofErr w:type="spellStart"/>
+      <w:r>
+        <w:rPr>
+          <w:rFonts w:ascii="Times New Roman" w:hAnsi="Times New Roman" w:cs="Times New Roman"/>
+          <w:i/>
+          <w:iCs/>
+          <w:lang w:val="en-US"/>
+        </w:rPr>
+        <w:t>vmlist</w:t>
+      </w:r>
+      <w:proofErr w:type="spellEnd"/>
+      <w:r>
+        <w:rPr>
+          <w:rFonts w:ascii="Times New Roman" w:hAnsi="Times New Roman" w:cs="Times New Roman"/>
+          <w:i/>
+          <w:iCs/>
+          <w:lang w:val="en-US"/>
+        </w:rPr>
+        <w:t xml:space="preserve"> = </w:t>
+      </w:r>
+      <w:proofErr w:type="spellStart"/>
+      <w:r>
+        <w:rPr>
+          <w:rFonts w:ascii="Times New Roman" w:hAnsi="Times New Roman" w:cs="Times New Roman"/>
+          <w:i/>
+          <w:iCs/>
+          <w:lang w:val="en-US"/>
+        </w:rPr>
+        <w:t>createVM</w:t>
+      </w:r>
+      <w:proofErr w:type="spellEnd"/>
+      <w:r>
+        <w:rPr>
+          <w:rFonts w:ascii="Times New Roman" w:hAnsi="Times New Roman" w:cs="Times New Roman"/>
+          <w:i/>
+          <w:iCs/>
+          <w:lang w:val="en-US"/>
+        </w:rPr>
+        <w:t xml:space="preserve">(brokerId,20); //creating 20 </w:t>
+      </w:r>
+      <w:proofErr w:type="spellStart"/>
+      <w:r>
+        <w:rPr>
+          <w:rFonts w:ascii="Times New Roman" w:hAnsi="Times New Roman" w:cs="Times New Roman"/>
+          <w:i/>
+          <w:iCs/>
+          <w:lang w:val="en-US"/>
+        </w:rPr>
+        <w:t>vms</w:t>
+      </w:r>
+      <w:proofErr w:type="spellEnd"/>
       <w:r>
         <w:rPr>
           <w:rFonts w:ascii="Times New Roman" w:hAnsi="Times New Roman" w:cs="Times New Roman"/>
@@ -1980,7 +2401,27 @@
           <w:lang w:val="en-US"/>
         </w:rPr>
         <w:tab/>
-        <w:t>int ram = 512; //vm memory (MB)</w:t>
+        <w:t>int ram = 512; //</w:t>
+      </w:r>
+      <w:proofErr w:type="spellStart"/>
+      <w:r>
+        <w:rPr>
+          <w:rFonts w:ascii="Times New Roman" w:hAnsi="Times New Roman" w:cs="Times New Roman"/>
+          <w:i/>
+          <w:iCs/>
+          <w:lang w:val="en-US"/>
+        </w:rPr>
+        <w:t>vm</w:t>
+      </w:r>
+      <w:proofErr w:type="spellEnd"/>
+      <w:r>
+        <w:rPr>
+          <w:rFonts w:ascii="Times New Roman" w:hAnsi="Times New Roman" w:cs="Times New Roman"/>
+          <w:i/>
+          <w:iCs/>
+          <w:lang w:val="en-US"/>
+        </w:rPr>
+        <w:t xml:space="preserve"> memory (MB)</w:t>
       </w:r>
     </w:p>
     <w:p>
@@ -2000,8 +2441,39 @@
           <w:lang w:val="en-US"/>
         </w:rPr>
         <w:tab/>
-        <w:t>int mips = 1000;</w:t>
-      </w:r>
+        <w:t xml:space="preserve">int </w:t>
+      </w:r>
+      <w:proofErr w:type="spellStart"/>
+      <w:r>
+        <w:rPr>
+          <w:rFonts w:ascii="Times New Roman" w:hAnsi="Times New Roman" w:cs="Times New Roman"/>
+          <w:i/>
+          <w:iCs/>
+          <w:lang w:val="en-US"/>
+        </w:rPr>
+        <w:t>mips</w:t>
+      </w:r>
+      <w:proofErr w:type="spellEnd"/>
+      <w:r>
+        <w:rPr>
+          <w:rFonts w:ascii="Times New Roman" w:hAnsi="Times New Roman" w:cs="Times New Roman"/>
+          <w:i/>
+          <w:iCs/>
+          <w:lang w:val="en-US"/>
+        </w:rPr>
+        <w:t xml:space="preserve"> = </w:t>
+      </w:r>
+      <w:proofErr w:type="gramStart"/>
+      <w:r>
+        <w:rPr>
+          <w:rFonts w:ascii="Times New Roman" w:hAnsi="Times New Roman" w:cs="Times New Roman"/>
+          <w:i/>
+          <w:iCs/>
+          <w:lang w:val="en-US"/>
+        </w:rPr>
+        <w:t>1000;</w:t>
+      </w:r>
+      <w:proofErr w:type="gramEnd"/>
     </w:p>
     <w:p>
       <w:pPr>
@@ -2020,8 +2492,39 @@
           <w:lang w:val="en-US"/>
         </w:rPr>
         <w:tab/>
-        <w:t>long bw = 1000;</w:t>
-      </w:r>
+        <w:t xml:space="preserve">long </w:t>
+      </w:r>
+      <w:proofErr w:type="spellStart"/>
+      <w:r>
+        <w:rPr>
+          <w:rFonts w:ascii="Times New Roman" w:hAnsi="Times New Roman" w:cs="Times New Roman"/>
+          <w:i/>
+          <w:iCs/>
+          <w:lang w:val="en-US"/>
+        </w:rPr>
+        <w:t>bw</w:t>
+      </w:r>
+      <w:proofErr w:type="spellEnd"/>
+      <w:r>
+        <w:rPr>
+          <w:rFonts w:ascii="Times New Roman" w:hAnsi="Times New Roman" w:cs="Times New Roman"/>
+          <w:i/>
+          <w:iCs/>
+          <w:lang w:val="en-US"/>
+        </w:rPr>
+        <w:t xml:space="preserve"> = </w:t>
+      </w:r>
+      <w:proofErr w:type="gramStart"/>
+      <w:r>
+        <w:rPr>
+          <w:rFonts w:ascii="Times New Roman" w:hAnsi="Times New Roman" w:cs="Times New Roman"/>
+          <w:i/>
+          <w:iCs/>
+          <w:lang w:val="en-US"/>
+        </w:rPr>
+        <w:t>1000;</w:t>
+      </w:r>
+      <w:proofErr w:type="gramEnd"/>
       <w:r>
         <w:rPr>
           <w:rFonts w:ascii="Times New Roman" w:hAnsi="Times New Roman" w:cs="Times New Roman"/>
@@ -2049,8 +2552,39 @@
           <w:lang w:val="en-US"/>
         </w:rPr>
         <w:tab/>
-        <w:t>int pesNumber = 1; //number of cpus</w:t>
-      </w:r>
+        <w:t xml:space="preserve">int </w:t>
+      </w:r>
+      <w:proofErr w:type="spellStart"/>
+      <w:r>
+        <w:rPr>
+          <w:rFonts w:ascii="Times New Roman" w:hAnsi="Times New Roman" w:cs="Times New Roman"/>
+          <w:i/>
+          <w:iCs/>
+          <w:lang w:val="en-US"/>
+        </w:rPr>
+        <w:t>pesNumber</w:t>
+      </w:r>
+      <w:proofErr w:type="spellEnd"/>
+      <w:r>
+        <w:rPr>
+          <w:rFonts w:ascii="Times New Roman" w:hAnsi="Times New Roman" w:cs="Times New Roman"/>
+          <w:i/>
+          <w:iCs/>
+          <w:lang w:val="en-US"/>
+        </w:rPr>
+        <w:t xml:space="preserve"> = 1; //number of </w:t>
+      </w:r>
+      <w:proofErr w:type="spellStart"/>
+      <w:r>
+        <w:rPr>
+          <w:rFonts w:ascii="Times New Roman" w:hAnsi="Times New Roman" w:cs="Times New Roman"/>
+          <w:i/>
+          <w:iCs/>
+          <w:lang w:val="en-US"/>
+        </w:rPr>
+        <w:t>cpus</w:t>
+      </w:r>
+      <w:proofErr w:type="spellEnd"/>
     </w:p>
     <w:p>
       <w:pPr>
@@ -2154,6 +2688,7 @@
         </w:rPr>
         <w:t xml:space="preserve">, </w:t>
       </w:r>
+      <w:proofErr w:type="spellStart"/>
       <w:r>
         <w:rPr>
           <w:rFonts w:ascii="Times New Roman" w:hAnsi="Times New Roman" w:cs="Times New Roman"/>
@@ -2161,6 +2696,7 @@
         </w:rPr>
         <w:t>mips</w:t>
       </w:r>
+      <w:proofErr w:type="spellEnd"/>
       <w:r>
         <w:rPr>
           <w:rFonts w:ascii="Times New Roman" w:hAnsi="Times New Roman" w:cs="Times New Roman"/>
@@ -2233,6 +2769,7 @@
         </w:rPr>
         <w:t xml:space="preserve">Η κλάση </w:t>
       </w:r>
+      <w:proofErr w:type="spellStart"/>
       <w:r>
         <w:rPr>
           <w:rFonts w:ascii="Times New Roman" w:hAnsi="Times New Roman" w:cs="Times New Roman"/>
@@ -2240,6 +2777,7 @@
         </w:rPr>
         <w:t>VmAllocationPolicySimple</w:t>
       </w:r>
+      <w:proofErr w:type="spellEnd"/>
       <w:r>
         <w:rPr>
           <w:rFonts w:ascii="Times New Roman" w:hAnsi="Times New Roman" w:cs="Times New Roman"/>
@@ -2960,8 +3498,9 @@
           <w:bCs/>
           <w:lang w:val="en-US"/>
         </w:rPr>
-        <w:t xml:space="preserve"> ( ID #2 ), </w:t>
-      </w:r>
+        <w:t xml:space="preserve"> </w:t>
+      </w:r>
+      <w:proofErr w:type="gramStart"/>
       <w:r>
         <w:rPr>
           <w:rFonts w:ascii="Times New Roman" w:hAnsi="Times New Roman" w:cs="Times New Roman"/>
@@ -2969,8 +3508,9 @@
           <w:bCs/>
           <w:lang w:val="en-US"/>
         </w:rPr>
-        <w:t>Host 0</w:t>
-      </w:r>
+        <w:t>( ID</w:t>
+      </w:r>
+      <w:proofErr w:type="gramEnd"/>
       <w:r>
         <w:rPr>
           <w:rFonts w:ascii="Times New Roman" w:hAnsi="Times New Roman" w:cs="Times New Roman"/>
@@ -2978,78 +3518,17 @@
           <w:bCs/>
           <w:lang w:val="en-US"/>
         </w:rPr>
-        <w:t xml:space="preserve">, </w:t>
-      </w:r>
-    </w:p>
-    <w:p>
-      <w:pPr>
-        <w:rPr>
-          <w:rFonts w:ascii="Times New Roman" w:hAnsi="Times New Roman" w:cs="Times New Roman"/>
-          <w:lang w:val="en-US"/>
-        </w:rPr>
-      </w:pPr>
-      <w:r>
-        <w:rPr>
-          <w:rFonts w:ascii="Times New Roman" w:hAnsi="Times New Roman" w:cs="Times New Roman"/>
-          <w:lang w:val="en-US"/>
-        </w:rPr>
-        <w:t>0.1: Broker: VM #0 has been created in Datacenter #2, Host #0</w:t>
-      </w:r>
-    </w:p>
-    <w:p>
-      <w:pPr>
-        <w:rPr>
-          <w:rFonts w:ascii="Times New Roman" w:hAnsi="Times New Roman" w:cs="Times New Roman"/>
-          <w:lang w:val="en-US"/>
-        </w:rPr>
-      </w:pPr>
-      <w:r>
-        <w:rPr>
-          <w:rFonts w:ascii="Times New Roman" w:hAnsi="Times New Roman" w:cs="Times New Roman"/>
-          <w:lang w:val="en-US"/>
-        </w:rPr>
-        <w:t>0.1: Broker: VM #1 has been created in Datacenter #2, Host #0</w:t>
-      </w:r>
-    </w:p>
-    <w:p>
-      <w:pPr>
-        <w:rPr>
-          <w:rFonts w:ascii="Times New Roman" w:hAnsi="Times New Roman" w:cs="Times New Roman"/>
-          <w:lang w:val="en-US"/>
-        </w:rPr>
-      </w:pPr>
-      <w:r>
-        <w:rPr>
-          <w:rFonts w:ascii="Times New Roman" w:hAnsi="Times New Roman" w:cs="Times New Roman"/>
-          <w:lang w:val="en-US"/>
-        </w:rPr>
-        <w:t>0.1: Broker: VM #2 has been created in Datacenter #2, Host #0</w:t>
-      </w:r>
-    </w:p>
-    <w:p>
-      <w:pPr>
-        <w:rPr>
-          <w:rFonts w:ascii="Times New Roman" w:hAnsi="Times New Roman" w:cs="Times New Roman"/>
-          <w:lang w:val="en-US"/>
-        </w:rPr>
-      </w:pPr>
-      <w:r>
-        <w:rPr>
-          <w:rFonts w:ascii="Times New Roman" w:hAnsi="Times New Roman" w:cs="Times New Roman"/>
-          <w:lang w:val="en-US"/>
-        </w:rPr>
-        <w:t>0.1: Broker: VM #4 has been created in Datacenter #2, Host #0</w:t>
-      </w:r>
-    </w:p>
-    <w:p>
-      <w:pPr>
+        <w:t xml:space="preserve"> #2 ), </w:t>
+      </w:r>
+      <w:r>
         <w:rPr>
           <w:rFonts w:ascii="Times New Roman" w:hAnsi="Times New Roman" w:cs="Times New Roman"/>
           <w:b/>
           <w:bCs/>
           <w:lang w:val="en-US"/>
         </w:rPr>
-      </w:pPr>
+        <w:t>Host 0</w:t>
+      </w:r>
       <w:r>
         <w:rPr>
           <w:rFonts w:ascii="Times New Roman" w:hAnsi="Times New Roman" w:cs="Times New Roman"/>
@@ -3057,17 +3536,78 @@
           <w:bCs/>
           <w:lang w:val="en-US"/>
         </w:rPr>
-        <w:t xml:space="preserve">Datacenter </w:t>
-      </w:r>
-      <w:r>
+        <w:t xml:space="preserve">, </w:t>
+      </w:r>
+    </w:p>
+    <w:p>
+      <w:pPr>
+        <w:rPr>
+          <w:rFonts w:ascii="Times New Roman" w:hAnsi="Times New Roman" w:cs="Times New Roman"/>
+          <w:lang w:val="en-US"/>
+        </w:rPr>
+      </w:pPr>
+      <w:r>
+        <w:rPr>
+          <w:rFonts w:ascii="Times New Roman" w:hAnsi="Times New Roman" w:cs="Times New Roman"/>
+          <w:lang w:val="en-US"/>
+        </w:rPr>
+        <w:t>0.1: Broker: VM #0 has been created in Datacenter #2, Host #0</w:t>
+      </w:r>
+    </w:p>
+    <w:p>
+      <w:pPr>
+        <w:rPr>
+          <w:rFonts w:ascii="Times New Roman" w:hAnsi="Times New Roman" w:cs="Times New Roman"/>
+          <w:lang w:val="en-US"/>
+        </w:rPr>
+      </w:pPr>
+      <w:r>
+        <w:rPr>
+          <w:rFonts w:ascii="Times New Roman" w:hAnsi="Times New Roman" w:cs="Times New Roman"/>
+          <w:lang w:val="en-US"/>
+        </w:rPr>
+        <w:t>0.1: Broker: VM #1 has been created in Datacenter #2, Host #0</w:t>
+      </w:r>
+    </w:p>
+    <w:p>
+      <w:pPr>
+        <w:rPr>
+          <w:rFonts w:ascii="Times New Roman" w:hAnsi="Times New Roman" w:cs="Times New Roman"/>
+          <w:lang w:val="en-US"/>
+        </w:rPr>
+      </w:pPr>
+      <w:r>
+        <w:rPr>
+          <w:rFonts w:ascii="Times New Roman" w:hAnsi="Times New Roman" w:cs="Times New Roman"/>
+          <w:lang w:val="en-US"/>
+        </w:rPr>
+        <w:t>0.1: Broker: VM #2 has been created in Datacenter #2, Host #0</w:t>
+      </w:r>
+    </w:p>
+    <w:p>
+      <w:pPr>
+        <w:rPr>
+          <w:rFonts w:ascii="Times New Roman" w:hAnsi="Times New Roman" w:cs="Times New Roman"/>
+          <w:lang w:val="en-US"/>
+        </w:rPr>
+      </w:pPr>
+      <w:r>
+        <w:rPr>
+          <w:rFonts w:ascii="Times New Roman" w:hAnsi="Times New Roman" w:cs="Times New Roman"/>
+          <w:lang w:val="en-US"/>
+        </w:rPr>
+        <w:t>0.1: Broker: VM #4 has been created in Datacenter #2, Host #0</w:t>
+      </w:r>
+    </w:p>
+    <w:p>
+      <w:pPr>
         <w:rPr>
           <w:rFonts w:ascii="Times New Roman" w:hAnsi="Times New Roman" w:cs="Times New Roman"/>
           <w:b/>
           <w:bCs/>
           <w:lang w:val="en-US"/>
         </w:rPr>
-        <w:t>0</w:t>
-      </w:r>
+      </w:pPr>
       <w:r>
         <w:rPr>
           <w:rFonts w:ascii="Times New Roman" w:hAnsi="Times New Roman" w:cs="Times New Roman"/>
@@ -3075,7 +3615,7 @@
           <w:bCs/>
           <w:lang w:val="en-US"/>
         </w:rPr>
-        <w:t xml:space="preserve"> ( ID #</w:t>
+        <w:t xml:space="preserve">Datacenter </w:t>
       </w:r>
       <w:r>
         <w:rPr>
@@ -3084,7 +3624,7 @@
           <w:bCs/>
           <w:lang w:val="en-US"/>
         </w:rPr>
-        <w:t>2</w:t>
+        <w:t>0</w:t>
       </w:r>
       <w:r>
         <w:rPr>
@@ -3093,8 +3633,9 @@
           <w:bCs/>
           <w:lang w:val="en-US"/>
         </w:rPr>
-        <w:t xml:space="preserve"> )</w:t>
-      </w:r>
+        <w:t xml:space="preserve"> </w:t>
+      </w:r>
+      <w:proofErr w:type="gramStart"/>
       <w:r>
         <w:rPr>
           <w:rFonts w:ascii="Times New Roman" w:hAnsi="Times New Roman" w:cs="Times New Roman"/>
@@ -3102,48 +3643,18 @@
           <w:bCs/>
           <w:lang w:val="en-US"/>
         </w:rPr>
-        <w:t>, Host 1</w:t>
-      </w:r>
-    </w:p>
-    <w:p>
-      <w:pPr>
-        <w:rPr>
-          <w:rFonts w:ascii="Times New Roman" w:hAnsi="Times New Roman" w:cs="Times New Roman"/>
-          <w:lang w:val="en-US"/>
-        </w:rPr>
-      </w:pPr>
-      <w:r>
-        <w:rPr>
-          <w:rFonts w:ascii="Times New Roman" w:hAnsi="Times New Roman" w:cs="Times New Roman"/>
-          <w:lang w:val="en-US"/>
-        </w:rPr>
-        <w:t>0.1: Broker: VM #3 has been created in Datacenter #2, Host #1</w:t>
-      </w:r>
-    </w:p>
-    <w:p>
-      <w:pPr>
-        <w:rPr>
-          <w:rFonts w:ascii="Times New Roman" w:hAnsi="Times New Roman" w:cs="Times New Roman"/>
-          <w:lang w:val="en-US"/>
-        </w:rPr>
-      </w:pPr>
-      <w:r>
-        <w:rPr>
-          <w:rFonts w:ascii="Times New Roman" w:hAnsi="Times New Roman" w:cs="Times New Roman"/>
-          <w:lang w:val="en-US"/>
-        </w:rPr>
-        <w:t>0.1: Broker: VM #5 has been created in Datacenter #2, Host #1</w:t>
-      </w:r>
-    </w:p>
-    <w:p>
-      <w:pPr>
+        <w:t>( ID</w:t>
+      </w:r>
+      <w:proofErr w:type="gramEnd"/>
+      <w:r>
         <w:rPr>
           <w:rFonts w:ascii="Times New Roman" w:hAnsi="Times New Roman" w:cs="Times New Roman"/>
           <w:b/>
           <w:bCs/>
           <w:lang w:val="en-US"/>
         </w:rPr>
-      </w:pPr>
+        <w:t xml:space="preserve"> #</w:t>
+      </w:r>
       <w:r>
         <w:rPr>
           <w:rFonts w:ascii="Times New Roman" w:hAnsi="Times New Roman" w:cs="Times New Roman"/>
@@ -3151,7 +3662,7 @@
           <w:bCs/>
           <w:lang w:val="en-US"/>
         </w:rPr>
-        <w:t xml:space="preserve">Datacenter </w:t>
+        <w:t>2</w:t>
       </w:r>
       <w:r>
         <w:rPr>
@@ -3160,7 +3671,7 @@
           <w:bCs/>
           <w:lang w:val="en-US"/>
         </w:rPr>
-        <w:t>1</w:t>
+        <w:t xml:space="preserve"> )</w:t>
       </w:r>
       <w:r>
         <w:rPr>
@@ -3169,87 +3680,57 @@
           <w:bCs/>
           <w:lang w:val="en-US"/>
         </w:rPr>
-        <w:t xml:space="preserve"> ( ID #3 )</w:t>
-      </w:r>
-      <w:r>
+        <w:t>, Host 1</w:t>
+      </w:r>
+    </w:p>
+    <w:p>
+      <w:pPr>
+        <w:rPr>
+          <w:rFonts w:ascii="Times New Roman" w:hAnsi="Times New Roman" w:cs="Times New Roman"/>
+          <w:lang w:val="en-US"/>
+        </w:rPr>
+      </w:pPr>
+      <w:r>
+        <w:rPr>
+          <w:rFonts w:ascii="Times New Roman" w:hAnsi="Times New Roman" w:cs="Times New Roman"/>
+          <w:lang w:val="en-US"/>
+        </w:rPr>
+        <w:t>0.1: Broker: VM #3 has been created in Datacenter #2, Host #1</w:t>
+      </w:r>
+    </w:p>
+    <w:p>
+      <w:pPr>
+        <w:rPr>
+          <w:rFonts w:ascii="Times New Roman" w:hAnsi="Times New Roman" w:cs="Times New Roman"/>
+          <w:lang w:val="en-US"/>
+        </w:rPr>
+      </w:pPr>
+      <w:r>
+        <w:rPr>
+          <w:rFonts w:ascii="Times New Roman" w:hAnsi="Times New Roman" w:cs="Times New Roman"/>
+          <w:lang w:val="en-US"/>
+        </w:rPr>
+        <w:t>0.1: Broker: VM #5 has been created in Datacenter #2, Host #1</w:t>
+      </w:r>
+    </w:p>
+    <w:p>
+      <w:pPr>
         <w:rPr>
           <w:rFonts w:ascii="Times New Roman" w:hAnsi="Times New Roman" w:cs="Times New Roman"/>
           <w:b/>
           <w:bCs/>
           <w:lang w:val="en-US"/>
         </w:rPr>
-        <w:t>, Host 0</w:t>
-      </w:r>
-    </w:p>
-    <w:p>
-      <w:pPr>
-        <w:rPr>
-          <w:rFonts w:ascii="Times New Roman" w:hAnsi="Times New Roman" w:cs="Times New Roman"/>
-          <w:lang w:val="en-US"/>
-        </w:rPr>
-      </w:pPr>
-      <w:r>
-        <w:rPr>
-          <w:rFonts w:ascii="Times New Roman" w:hAnsi="Times New Roman" w:cs="Times New Roman"/>
-          <w:lang w:val="en-US"/>
-        </w:rPr>
-        <w:t>0.2: Broker: VM #6 has been created in Datacenter #3, Host #0</w:t>
-      </w:r>
-    </w:p>
-    <w:p>
-      <w:pPr>
-        <w:rPr>
-          <w:rFonts w:ascii="Times New Roman" w:hAnsi="Times New Roman" w:cs="Times New Roman"/>
-          <w:lang w:val="en-US"/>
-        </w:rPr>
-      </w:pPr>
-      <w:r>
-        <w:rPr>
-          <w:rFonts w:ascii="Times New Roman" w:hAnsi="Times New Roman" w:cs="Times New Roman"/>
-          <w:lang w:val="en-US"/>
-        </w:rPr>
-        <w:t>0.2: Broker: VM #7 has been created in Datacenter #3, Host #0</w:t>
-      </w:r>
-    </w:p>
-    <w:p>
-      <w:pPr>
-        <w:rPr>
-          <w:rFonts w:ascii="Times New Roman" w:hAnsi="Times New Roman" w:cs="Times New Roman"/>
-          <w:lang w:val="en-US"/>
-        </w:rPr>
-      </w:pPr>
-      <w:r>
-        <w:rPr>
-          <w:rFonts w:ascii="Times New Roman" w:hAnsi="Times New Roman" w:cs="Times New Roman"/>
-          <w:lang w:val="en-US"/>
-        </w:rPr>
-        <w:t>0.2: Broker: VM #8 has been created in Datacenter #3, Host #0</w:t>
-      </w:r>
-    </w:p>
-    <w:p>
-      <w:pPr>
-        <w:rPr>
-          <w:rFonts w:ascii="Times New Roman" w:hAnsi="Times New Roman" w:cs="Times New Roman"/>
-          <w:lang w:val="en-US"/>
-        </w:rPr>
-      </w:pPr>
-      <w:r>
-        <w:rPr>
-          <w:rFonts w:ascii="Times New Roman" w:hAnsi="Times New Roman" w:cs="Times New Roman"/>
-          <w:lang w:val="en-US"/>
-        </w:rPr>
-        <w:t>0.2: Broker: VM #10 has been created in Datacenter #3, Host #0</w:t>
-      </w:r>
-    </w:p>
-    <w:p>
-      <w:pPr>
+      </w:pPr>
+      <w:r>
         <w:rPr>
           <w:rFonts w:ascii="Times New Roman" w:hAnsi="Times New Roman" w:cs="Times New Roman"/>
           <w:b/>
           <w:bCs/>
           <w:lang w:val="en-US"/>
         </w:rPr>
-      </w:pPr>
+        <w:t xml:space="preserve">Datacenter </w:t>
+      </w:r>
       <w:r>
         <w:rPr>
           <w:rFonts w:ascii="Times New Roman" w:hAnsi="Times New Roman" w:cs="Times New Roman"/>
@@ -3257,7 +3738,7 @@
           <w:bCs/>
           <w:lang w:val="en-US"/>
         </w:rPr>
-        <w:t xml:space="preserve">Datacenter </w:t>
+        <w:t>1</w:t>
       </w:r>
       <w:r>
         <w:rPr>
@@ -3266,8 +3747,9 @@
           <w:bCs/>
           <w:lang w:val="en-US"/>
         </w:rPr>
-        <w:t>1</w:t>
-      </w:r>
+        <w:t xml:space="preserve"> </w:t>
+      </w:r>
+      <w:proofErr w:type="gramStart"/>
       <w:r>
         <w:rPr>
           <w:rFonts w:ascii="Times New Roman" w:hAnsi="Times New Roman" w:cs="Times New Roman"/>
@@ -3275,8 +3757,9 @@
           <w:bCs/>
           <w:lang w:val="en-US"/>
         </w:rPr>
-        <w:t xml:space="preserve"> ( ID #3 )</w:t>
-      </w:r>
+        <w:t>( ID</w:t>
+      </w:r>
+      <w:proofErr w:type="gramEnd"/>
       <w:r>
         <w:rPr>
           <w:rFonts w:ascii="Times New Roman" w:hAnsi="Times New Roman" w:cs="Times New Roman"/>
@@ -3284,6 +3767,141 @@
           <w:bCs/>
           <w:lang w:val="en-US"/>
         </w:rPr>
+        <w:t xml:space="preserve"> #3 )</w:t>
+      </w:r>
+      <w:r>
+        <w:rPr>
+          <w:rFonts w:ascii="Times New Roman" w:hAnsi="Times New Roman" w:cs="Times New Roman"/>
+          <w:b/>
+          <w:bCs/>
+          <w:lang w:val="en-US"/>
+        </w:rPr>
+        <w:t>, Host 0</w:t>
+      </w:r>
+    </w:p>
+    <w:p>
+      <w:pPr>
+        <w:rPr>
+          <w:rFonts w:ascii="Times New Roman" w:hAnsi="Times New Roman" w:cs="Times New Roman"/>
+          <w:lang w:val="en-US"/>
+        </w:rPr>
+      </w:pPr>
+      <w:r>
+        <w:rPr>
+          <w:rFonts w:ascii="Times New Roman" w:hAnsi="Times New Roman" w:cs="Times New Roman"/>
+          <w:lang w:val="en-US"/>
+        </w:rPr>
+        <w:t>0.2: Broker: VM #6 has been created in Datacenter #3, Host #0</w:t>
+      </w:r>
+    </w:p>
+    <w:p>
+      <w:pPr>
+        <w:rPr>
+          <w:rFonts w:ascii="Times New Roman" w:hAnsi="Times New Roman" w:cs="Times New Roman"/>
+          <w:lang w:val="en-US"/>
+        </w:rPr>
+      </w:pPr>
+      <w:r>
+        <w:rPr>
+          <w:rFonts w:ascii="Times New Roman" w:hAnsi="Times New Roman" w:cs="Times New Roman"/>
+          <w:lang w:val="en-US"/>
+        </w:rPr>
+        <w:t>0.2: Broker: VM #7 has been created in Datacenter #3, Host #0</w:t>
+      </w:r>
+    </w:p>
+    <w:p>
+      <w:pPr>
+        <w:rPr>
+          <w:rFonts w:ascii="Times New Roman" w:hAnsi="Times New Roman" w:cs="Times New Roman"/>
+          <w:lang w:val="en-US"/>
+        </w:rPr>
+      </w:pPr>
+      <w:r>
+        <w:rPr>
+          <w:rFonts w:ascii="Times New Roman" w:hAnsi="Times New Roman" w:cs="Times New Roman"/>
+          <w:lang w:val="en-US"/>
+        </w:rPr>
+        <w:t>0.2: Broker: VM #8 has been created in Datacenter #3, Host #0</w:t>
+      </w:r>
+    </w:p>
+    <w:p>
+      <w:pPr>
+        <w:rPr>
+          <w:rFonts w:ascii="Times New Roman" w:hAnsi="Times New Roman" w:cs="Times New Roman"/>
+          <w:lang w:val="en-US"/>
+        </w:rPr>
+      </w:pPr>
+      <w:r>
+        <w:rPr>
+          <w:rFonts w:ascii="Times New Roman" w:hAnsi="Times New Roman" w:cs="Times New Roman"/>
+          <w:lang w:val="en-US"/>
+        </w:rPr>
+        <w:t>0.2: Broker: VM #10 has been created in Datacenter #3, Host #0</w:t>
+      </w:r>
+    </w:p>
+    <w:p>
+      <w:pPr>
+        <w:rPr>
+          <w:rFonts w:ascii="Times New Roman" w:hAnsi="Times New Roman" w:cs="Times New Roman"/>
+          <w:b/>
+          <w:bCs/>
+          <w:lang w:val="en-US"/>
+        </w:rPr>
+      </w:pPr>
+      <w:r>
+        <w:rPr>
+          <w:rFonts w:ascii="Times New Roman" w:hAnsi="Times New Roman" w:cs="Times New Roman"/>
+          <w:b/>
+          <w:bCs/>
+          <w:lang w:val="en-US"/>
+        </w:rPr>
+        <w:t xml:space="preserve">Datacenter </w:t>
+      </w:r>
+      <w:r>
+        <w:rPr>
+          <w:rFonts w:ascii="Times New Roman" w:hAnsi="Times New Roman" w:cs="Times New Roman"/>
+          <w:b/>
+          <w:bCs/>
+          <w:lang w:val="en-US"/>
+        </w:rPr>
+        <w:t>1</w:t>
+      </w:r>
+      <w:r>
+        <w:rPr>
+          <w:rFonts w:ascii="Times New Roman" w:hAnsi="Times New Roman" w:cs="Times New Roman"/>
+          <w:b/>
+          <w:bCs/>
+          <w:lang w:val="en-US"/>
+        </w:rPr>
+        <w:t xml:space="preserve"> </w:t>
+      </w:r>
+      <w:proofErr w:type="gramStart"/>
+      <w:r>
+        <w:rPr>
+          <w:rFonts w:ascii="Times New Roman" w:hAnsi="Times New Roman" w:cs="Times New Roman"/>
+          <w:b/>
+          <w:bCs/>
+          <w:lang w:val="en-US"/>
+        </w:rPr>
+        <w:t>( ID</w:t>
+      </w:r>
+      <w:proofErr w:type="gramEnd"/>
+      <w:r>
+        <w:rPr>
+          <w:rFonts w:ascii="Times New Roman" w:hAnsi="Times New Roman" w:cs="Times New Roman"/>
+          <w:b/>
+          <w:bCs/>
+          <w:lang w:val="en-US"/>
+        </w:rPr>
+        <w:t xml:space="preserve"> #3 )</w:t>
+      </w:r>
+      <w:r>
+        <w:rPr>
+          <w:rFonts w:ascii="Times New Roman" w:hAnsi="Times New Roman" w:cs="Times New Roman"/>
+          <w:b/>
+          <w:bCs/>
+          <w:lang w:val="en-US"/>
+        </w:rPr>
         <w:t>, Host 1</w:t>
       </w:r>
     </w:p>
@@ -3413,6 +4031,7 @@
         </w:rPr>
         <w:t xml:space="preserve"> </w:t>
       </w:r>
+      <w:proofErr w:type="spellStart"/>
       <w:r>
         <w:rPr>
           <w:rFonts w:ascii="Times New Roman" w:hAnsi="Times New Roman" w:cs="Times New Roman"/>
@@ -3420,6 +4039,7 @@
         </w:rPr>
         <w:t>mips</w:t>
       </w:r>
+      <w:proofErr w:type="spellEnd"/>
       <w:r>
         <w:rPr>
           <w:rFonts w:ascii="Times New Roman" w:hAnsi="Times New Roman" w:cs="Times New Roman"/>
@@ -3497,8 +4117,39 @@
           <w:iCs/>
           <w:lang w:val="en-US"/>
         </w:rPr>
-        <w:t>[VmScheduler.vmCreate] Allocation of VM #17 to Host #0 failed by RAM</w:t>
-      </w:r>
+        <w:t>[</w:t>
+      </w:r>
+      <w:proofErr w:type="spellStart"/>
+      <w:r>
+        <w:rPr>
+          <w:rFonts w:ascii="Times New Roman" w:hAnsi="Times New Roman" w:cs="Times New Roman"/>
+          <w:i/>
+          <w:iCs/>
+          <w:lang w:val="en-US"/>
+        </w:rPr>
+        <w:t>VmScheduler.vmCreate</w:t>
+      </w:r>
+      <w:proofErr w:type="spellEnd"/>
+      <w:r>
+        <w:rPr>
+          <w:rFonts w:ascii="Times New Roman" w:hAnsi="Times New Roman" w:cs="Times New Roman"/>
+          <w:i/>
+          <w:iCs/>
+          <w:lang w:val="en-US"/>
+        </w:rPr>
+        <w:t xml:space="preserve">] Allocation of VM #17 to Host #0 failed by </w:t>
+      </w:r>
+      <w:proofErr w:type="gramStart"/>
+      <w:r>
+        <w:rPr>
+          <w:rFonts w:ascii="Times New Roman" w:hAnsi="Times New Roman" w:cs="Times New Roman"/>
+          <w:i/>
+          <w:iCs/>
+          <w:lang w:val="en-US"/>
+        </w:rPr>
+        <w:t>RAM</w:t>
+      </w:r>
+      <w:proofErr w:type="gramEnd"/>
     </w:p>
     <w:p>
       <w:pPr>
@@ -3517,7 +4168,27 @@
           <w:iCs/>
           <w:lang w:val="en-US"/>
         </w:rPr>
-        <w:t>[VmScheduler.vmCreate] Allocation of VM #17 to Host #1 failed by MIPS.</w:t>
+        <w:t>[</w:t>
+      </w:r>
+      <w:proofErr w:type="spellStart"/>
+      <w:r>
+        <w:rPr>
+          <w:rFonts w:ascii="Times New Roman" w:hAnsi="Times New Roman" w:cs="Times New Roman"/>
+          <w:i/>
+          <w:iCs/>
+          <w:lang w:val="en-US"/>
+        </w:rPr>
+        <w:t>VmScheduler.vmCreate</w:t>
+      </w:r>
+      <w:proofErr w:type="spellEnd"/>
+      <w:r>
+        <w:rPr>
+          <w:rFonts w:ascii="Times New Roman" w:hAnsi="Times New Roman" w:cs="Times New Roman"/>
+          <w:i/>
+          <w:iCs/>
+          <w:lang w:val="en-US"/>
+        </w:rPr>
+        <w:t>] Allocation of VM #17 to Host #1 failed by MIPS.</w:t>
       </w:r>
     </w:p>
     <w:p>
@@ -3681,12 +4352,37 @@
         </w:rPr>
         <w:t xml:space="preserve"> </w:t>
       </w:r>
-      <w:r>
-        <w:rPr>
-          <w:rFonts w:ascii="Times New Roman" w:hAnsi="Times New Roman" w:cs="Times New Roman"/>
-          <w:lang w:val="en-US"/>
-        </w:rPr>
-        <w:t xml:space="preserve">mips / VM mips = </w:t>
+      <w:proofErr w:type="spellStart"/>
+      <w:r>
+        <w:rPr>
+          <w:rFonts w:ascii="Times New Roman" w:hAnsi="Times New Roman" w:cs="Times New Roman"/>
+          <w:lang w:val="en-US"/>
+        </w:rPr>
+        <w:t>mips</w:t>
+      </w:r>
+      <w:proofErr w:type="spellEnd"/>
+      <w:r>
+        <w:rPr>
+          <w:rFonts w:ascii="Times New Roman" w:hAnsi="Times New Roman" w:cs="Times New Roman"/>
+          <w:lang w:val="en-US"/>
+        </w:rPr>
+        <w:t xml:space="preserve"> / VM </w:t>
+      </w:r>
+      <w:proofErr w:type="spellStart"/>
+      <w:r>
+        <w:rPr>
+          <w:rFonts w:ascii="Times New Roman" w:hAnsi="Times New Roman" w:cs="Times New Roman"/>
+          <w:lang w:val="en-US"/>
+        </w:rPr>
+        <w:t>mips</w:t>
+      </w:r>
+      <w:proofErr w:type="spellEnd"/>
+      <w:r>
+        <w:rPr>
+          <w:rFonts w:ascii="Times New Roman" w:hAnsi="Times New Roman" w:cs="Times New Roman"/>
+          <w:lang w:val="en-US"/>
+        </w:rPr>
+        <w:t xml:space="preserve"> = </w:t>
       </w:r>
       <w:r>
         <w:rPr>
@@ -3700,7 +4396,23 @@
           <w:rFonts w:ascii="Times New Roman" w:hAnsi="Times New Roman" w:cs="Times New Roman"/>
           <w:lang w:val="en-US"/>
         </w:rPr>
-        <w:t xml:space="preserve">000/1000  = </w:t>
+        <w:t>000/</w:t>
+      </w:r>
+      <w:proofErr w:type="gramStart"/>
+      <w:r>
+        <w:rPr>
+          <w:rFonts w:ascii="Times New Roman" w:hAnsi="Times New Roman" w:cs="Times New Roman"/>
+          <w:lang w:val="en-US"/>
+        </w:rPr>
+        <w:t>1000  =</w:t>
+      </w:r>
+      <w:proofErr w:type="gramEnd"/>
+      <w:r>
+        <w:rPr>
+          <w:rFonts w:ascii="Times New Roman" w:hAnsi="Times New Roman" w:cs="Times New Roman"/>
+          <w:lang w:val="en-US"/>
+        </w:rPr>
+        <w:t xml:space="preserve"> </w:t>
       </w:r>
       <w:r>
         <w:rPr>
@@ -3735,7 +4447,55 @@
           <w:rFonts w:ascii="Times New Roman" w:hAnsi="Times New Roman" w:cs="Times New Roman"/>
           <w:lang w:val="en-US"/>
         </w:rPr>
-        <w:t xml:space="preserve">Host #1 mips / VM mips = 2000/1000  = </w:t>
+        <w:t xml:space="preserve">Host #1 </w:t>
+      </w:r>
+      <w:proofErr w:type="spellStart"/>
+      <w:r>
+        <w:rPr>
+          <w:rFonts w:ascii="Times New Roman" w:hAnsi="Times New Roman" w:cs="Times New Roman"/>
+          <w:lang w:val="en-US"/>
+        </w:rPr>
+        <w:t>mips</w:t>
+      </w:r>
+      <w:proofErr w:type="spellEnd"/>
+      <w:r>
+        <w:rPr>
+          <w:rFonts w:ascii="Times New Roman" w:hAnsi="Times New Roman" w:cs="Times New Roman"/>
+          <w:lang w:val="en-US"/>
+        </w:rPr>
+        <w:t xml:space="preserve"> / VM </w:t>
+      </w:r>
+      <w:proofErr w:type="spellStart"/>
+      <w:r>
+        <w:rPr>
+          <w:rFonts w:ascii="Times New Roman" w:hAnsi="Times New Roman" w:cs="Times New Roman"/>
+          <w:lang w:val="en-US"/>
+        </w:rPr>
+        <w:t>mips</w:t>
+      </w:r>
+      <w:proofErr w:type="spellEnd"/>
+      <w:r>
+        <w:rPr>
+          <w:rFonts w:ascii="Times New Roman" w:hAnsi="Times New Roman" w:cs="Times New Roman"/>
+          <w:lang w:val="en-US"/>
+        </w:rPr>
+        <w:t xml:space="preserve"> = 2000/</w:t>
+      </w:r>
+      <w:proofErr w:type="gramStart"/>
+      <w:r>
+        <w:rPr>
+          <w:rFonts w:ascii="Times New Roman" w:hAnsi="Times New Roman" w:cs="Times New Roman"/>
+          <w:lang w:val="en-US"/>
+        </w:rPr>
+        <w:t>1000  =</w:t>
+      </w:r>
+      <w:proofErr w:type="gramEnd"/>
+      <w:r>
+        <w:rPr>
+          <w:rFonts w:ascii="Times New Roman" w:hAnsi="Times New Roman" w:cs="Times New Roman"/>
+          <w:lang w:val="en-US"/>
+        </w:rPr>
+        <w:t xml:space="preserve"> </w:t>
       </w:r>
       <w:r>
         <w:rPr>
@@ -3929,6 +4689,7 @@
         </w:rPr>
         <w:t xml:space="preserve">φτάσει το όριο των </w:t>
       </w:r>
+      <w:proofErr w:type="spellStart"/>
       <w:r>
         <w:rPr>
           <w:rFonts w:ascii="Times New Roman" w:hAnsi="Times New Roman" w:cs="Times New Roman"/>
@@ -3936,6 +4697,7 @@
         </w:rPr>
         <w:t>mips</w:t>
       </w:r>
+      <w:proofErr w:type="spellEnd"/>
       <w:r>
         <w:rPr>
           <w:rFonts w:ascii="Times New Roman" w:hAnsi="Times New Roman" w:cs="Times New Roman"/>
@@ -4001,6 +4763,7 @@
         </w:rPr>
         <w:t>(</w:t>
       </w:r>
+      <w:proofErr w:type="spellStart"/>
       <w:r>
         <w:rPr>
           <w:rFonts w:ascii="Times New Roman" w:hAnsi="Times New Roman" w:cs="Times New Roman"/>
@@ -4008,6 +4771,7 @@
         </w:rPr>
         <w:t>cpu</w:t>
       </w:r>
+      <w:proofErr w:type="spellEnd"/>
       <w:r>
         <w:rPr>
           <w:rFonts w:ascii="Times New Roman" w:hAnsi="Times New Roman" w:cs="Times New Roman"/>
@@ -4149,14 +4913,62 @@
           <w:rFonts w:ascii="Times New Roman" w:hAnsi="Times New Roman" w:cs="Times New Roman"/>
           <w:lang w:val="en-US"/>
         </w:rPr>
-        <w:t>Host #0 mips / VM mips = 4000/</w:t>
-      </w:r>
-      <w:r>
-        <w:rPr>
-          <w:rFonts w:ascii="Times New Roman" w:hAnsi="Times New Roman" w:cs="Times New Roman"/>
-          <w:lang w:val="en-US"/>
-        </w:rPr>
-        <w:t xml:space="preserve"> (2 *250 ) = 4000/ 500</w:t>
+        <w:t xml:space="preserve">Host #0 </w:t>
+      </w:r>
+      <w:proofErr w:type="spellStart"/>
+      <w:r>
+        <w:rPr>
+          <w:rFonts w:ascii="Times New Roman" w:hAnsi="Times New Roman" w:cs="Times New Roman"/>
+          <w:lang w:val="en-US"/>
+        </w:rPr>
+        <w:t>mips</w:t>
+      </w:r>
+      <w:proofErr w:type="spellEnd"/>
+      <w:r>
+        <w:rPr>
+          <w:rFonts w:ascii="Times New Roman" w:hAnsi="Times New Roman" w:cs="Times New Roman"/>
+          <w:lang w:val="en-US"/>
+        </w:rPr>
+        <w:t xml:space="preserve"> / VM </w:t>
+      </w:r>
+      <w:proofErr w:type="spellStart"/>
+      <w:r>
+        <w:rPr>
+          <w:rFonts w:ascii="Times New Roman" w:hAnsi="Times New Roman" w:cs="Times New Roman"/>
+          <w:lang w:val="en-US"/>
+        </w:rPr>
+        <w:t>mips</w:t>
+      </w:r>
+      <w:proofErr w:type="spellEnd"/>
+      <w:r>
+        <w:rPr>
+          <w:rFonts w:ascii="Times New Roman" w:hAnsi="Times New Roman" w:cs="Times New Roman"/>
+          <w:lang w:val="en-US"/>
+        </w:rPr>
+        <w:t xml:space="preserve"> = 4000/</w:t>
+      </w:r>
+      <w:r>
+        <w:rPr>
+          <w:rFonts w:ascii="Times New Roman" w:hAnsi="Times New Roman" w:cs="Times New Roman"/>
+          <w:lang w:val="en-US"/>
+        </w:rPr>
+        <w:t xml:space="preserve"> (2 *</w:t>
+      </w:r>
+      <w:proofErr w:type="gramStart"/>
+      <w:r>
+        <w:rPr>
+          <w:rFonts w:ascii="Times New Roman" w:hAnsi="Times New Roman" w:cs="Times New Roman"/>
+          <w:lang w:val="en-US"/>
+        </w:rPr>
+        <w:t>250 )</w:t>
+      </w:r>
+      <w:proofErr w:type="gramEnd"/>
+      <w:r>
+        <w:rPr>
+          <w:rFonts w:ascii="Times New Roman" w:hAnsi="Times New Roman" w:cs="Times New Roman"/>
+          <w:lang w:val="en-US"/>
+        </w:rPr>
+        <w:t xml:space="preserve"> = 4000/ 500</w:t>
       </w:r>
       <w:r>
         <w:rPr>
@@ -4205,14 +5017,62 @@
           <w:rFonts w:ascii="Times New Roman" w:hAnsi="Times New Roman" w:cs="Times New Roman"/>
           <w:lang w:val="en-US"/>
         </w:rPr>
-        <w:t>Host #1 mips / VM mips = 2000</w:t>
-      </w:r>
-      <w:r>
-        <w:rPr>
-          <w:rFonts w:ascii="Times New Roman" w:hAnsi="Times New Roman" w:cs="Times New Roman"/>
-          <w:lang w:val="en-US"/>
-        </w:rPr>
-        <w:t xml:space="preserve">/ (2 *250 ) = 2000/ 500  </w:t>
+        <w:t xml:space="preserve">Host #1 </w:t>
+      </w:r>
+      <w:proofErr w:type="spellStart"/>
+      <w:r>
+        <w:rPr>
+          <w:rFonts w:ascii="Times New Roman" w:hAnsi="Times New Roman" w:cs="Times New Roman"/>
+          <w:lang w:val="en-US"/>
+        </w:rPr>
+        <w:t>mips</w:t>
+      </w:r>
+      <w:proofErr w:type="spellEnd"/>
+      <w:r>
+        <w:rPr>
+          <w:rFonts w:ascii="Times New Roman" w:hAnsi="Times New Roman" w:cs="Times New Roman"/>
+          <w:lang w:val="en-US"/>
+        </w:rPr>
+        <w:t xml:space="preserve"> / VM </w:t>
+      </w:r>
+      <w:proofErr w:type="spellStart"/>
+      <w:r>
+        <w:rPr>
+          <w:rFonts w:ascii="Times New Roman" w:hAnsi="Times New Roman" w:cs="Times New Roman"/>
+          <w:lang w:val="en-US"/>
+        </w:rPr>
+        <w:t>mips</w:t>
+      </w:r>
+      <w:proofErr w:type="spellEnd"/>
+      <w:r>
+        <w:rPr>
+          <w:rFonts w:ascii="Times New Roman" w:hAnsi="Times New Roman" w:cs="Times New Roman"/>
+          <w:lang w:val="en-US"/>
+        </w:rPr>
+        <w:t xml:space="preserve"> = 2000</w:t>
+      </w:r>
+      <w:r>
+        <w:rPr>
+          <w:rFonts w:ascii="Times New Roman" w:hAnsi="Times New Roman" w:cs="Times New Roman"/>
+          <w:lang w:val="en-US"/>
+        </w:rPr>
+        <w:t>/ (2 *</w:t>
+      </w:r>
+      <w:proofErr w:type="gramStart"/>
+      <w:r>
+        <w:rPr>
+          <w:rFonts w:ascii="Times New Roman" w:hAnsi="Times New Roman" w:cs="Times New Roman"/>
+          <w:lang w:val="en-US"/>
+        </w:rPr>
+        <w:t>250 )</w:t>
+      </w:r>
+      <w:proofErr w:type="gramEnd"/>
+      <w:r>
+        <w:rPr>
+          <w:rFonts w:ascii="Times New Roman" w:hAnsi="Times New Roman" w:cs="Times New Roman"/>
+          <w:lang w:val="en-US"/>
+        </w:rPr>
+        <w:t xml:space="preserve"> = 2000/ 500  </w:t>
       </w:r>
       <w:r>
         <w:rPr>
@@ -4624,6 +5484,7 @@
           <w:iCs/>
         </w:rPr>
       </w:pPr>
+      <w:proofErr w:type="spellStart"/>
       <w:r>
         <w:rPr>
           <w:rFonts w:ascii="Times New Roman" w:hAnsi="Times New Roman" w:cs="Times New Roman"/>
@@ -4633,6 +5494,7 @@
         </w:rPr>
         <w:t>cloudletList</w:t>
       </w:r>
+      <w:proofErr w:type="spellEnd"/>
       <w:r>
         <w:rPr>
           <w:rFonts w:ascii="Times New Roman" w:hAnsi="Times New Roman" w:cs="Times New Roman"/>
@@ -4641,6 +5503,7 @@
         </w:rPr>
         <w:t xml:space="preserve"> = </w:t>
       </w:r>
+      <w:proofErr w:type="spellStart"/>
       <w:r>
         <w:rPr>
           <w:rFonts w:ascii="Times New Roman" w:hAnsi="Times New Roman" w:cs="Times New Roman"/>
@@ -4650,6 +5513,7 @@
         </w:rPr>
         <w:t>createCloudlet</w:t>
       </w:r>
+      <w:proofErr w:type="spellEnd"/>
       <w:r>
         <w:rPr>
           <w:rFonts w:ascii="Times New Roman" w:hAnsi="Times New Roman" w:cs="Times New Roman"/>
@@ -4658,6 +5522,7 @@
         </w:rPr>
         <w:t>(</w:t>
       </w:r>
+      <w:proofErr w:type="spellStart"/>
       <w:r>
         <w:rPr>
           <w:rFonts w:ascii="Times New Roman" w:hAnsi="Times New Roman" w:cs="Times New Roman"/>
@@ -4667,6 +5532,7 @@
         </w:rPr>
         <w:t>brokerId</w:t>
       </w:r>
+      <w:proofErr w:type="spellEnd"/>
       <w:r>
         <w:rPr>
           <w:rFonts w:ascii="Times New Roman" w:hAnsi="Times New Roman" w:cs="Times New Roman"/>
@@ -4866,6 +5732,7 @@
         </w:rPr>
         <w:t xml:space="preserve"> </w:t>
       </w:r>
+      <w:proofErr w:type="spellStart"/>
       <w:r>
         <w:rPr>
           <w:rFonts w:ascii="Times New Roman" w:hAnsi="Times New Roman" w:cs="Times New Roman"/>
@@ -4875,6 +5742,7 @@
         </w:rPr>
         <w:t>fileSize</w:t>
       </w:r>
+      <w:proofErr w:type="spellEnd"/>
       <w:r>
         <w:rPr>
           <w:rFonts w:ascii="Times New Roman" w:hAnsi="Times New Roman" w:cs="Times New Roman"/>
@@ -4913,7 +5781,14 @@
         <w:rPr>
           <w:rFonts w:ascii="Times New Roman" w:hAnsi="Times New Roman" w:cs="Times New Roman"/>
         </w:rPr>
-        <w:t>δεδομένα, προγράμματα κ</w:t>
+        <w:t xml:space="preserve">δεδομένα, προγράμματα </w:t>
+      </w:r>
+      <w:proofErr w:type="spellStart"/>
+      <w:r>
+        <w:rPr>
+          <w:rFonts w:ascii="Times New Roman" w:hAnsi="Times New Roman" w:cs="Times New Roman"/>
+        </w:rPr>
+        <w:t>κ</w:t>
       </w:r>
       <w:r>
         <w:rPr>
@@ -4939,6 +5814,7 @@
         </w:rPr>
         <w:t>π</w:t>
       </w:r>
+      <w:proofErr w:type="spellEnd"/>
       <w:r>
         <w:rPr>
           <w:rFonts w:ascii="Times New Roman" w:hAnsi="Times New Roman" w:cs="Times New Roman"/>
@@ -5007,6 +5883,7 @@
         </w:rPr>
         <w:t xml:space="preserve"> </w:t>
       </w:r>
+      <w:proofErr w:type="spellStart"/>
       <w:r>
         <w:rPr>
           <w:rFonts w:ascii="Times New Roman" w:hAnsi="Times New Roman" w:cs="Times New Roman"/>
@@ -5016,6 +5893,7 @@
         </w:rPr>
         <w:t>outputSize</w:t>
       </w:r>
+      <w:proofErr w:type="spellEnd"/>
       <w:r>
         <w:rPr>
           <w:rFonts w:ascii="Times New Roman" w:hAnsi="Times New Roman" w:cs="Times New Roman"/>
@@ -5076,6 +5954,7 @@
         </w:rPr>
         <w:t xml:space="preserve"> </w:t>
       </w:r>
+      <w:proofErr w:type="spellStart"/>
       <w:r>
         <w:rPr>
           <w:rFonts w:ascii="Times New Roman" w:hAnsi="Times New Roman" w:cs="Times New Roman"/>
@@ -5085,6 +5964,7 @@
         </w:rPr>
         <w:t>pesNumber</w:t>
       </w:r>
+      <w:proofErr w:type="spellEnd"/>
       <w:r>
         <w:rPr>
           <w:rFonts w:ascii="Times New Roman" w:hAnsi="Times New Roman" w:cs="Times New Roman"/>
@@ -5194,6 +6074,7 @@
         </w:rPr>
         <w:t xml:space="preserve">Η κλάση </w:t>
       </w:r>
+      <w:proofErr w:type="spellStart"/>
       <w:r>
         <w:rPr>
           <w:rFonts w:ascii="Times New Roman" w:hAnsi="Times New Roman" w:cs="Times New Roman"/>
@@ -5201,6 +6082,7 @@
         </w:rPr>
         <w:t>DatacenterBroker</w:t>
       </w:r>
+      <w:proofErr w:type="spellEnd"/>
       <w:r>
         <w:rPr>
           <w:rFonts w:ascii="Times New Roman" w:hAnsi="Times New Roman" w:cs="Times New Roman"/>
@@ -5306,6 +6188,7 @@
           <w:szCs w:val="22"/>
         </w:rPr>
       </w:pPr>
+      <w:proofErr w:type="gramStart"/>
       <w:r>
         <w:rPr>
           <w:sz w:val="22"/>
@@ -5321,6 +6204,7 @@
         </w:rPr>
         <w:t>.</w:t>
       </w:r>
+      <w:proofErr w:type="spellStart"/>
       <w:r>
         <w:rPr>
           <w:sz w:val="22"/>
@@ -5329,6 +6213,8 @@
         </w:rPr>
         <w:t>submitVmList</w:t>
       </w:r>
+      <w:proofErr w:type="spellEnd"/>
+      <w:proofErr w:type="gramEnd"/>
       <w:r>
         <w:rPr>
           <w:sz w:val="22"/>
@@ -5336,6 +6222,7 @@
         </w:rPr>
         <w:t>(</w:t>
       </w:r>
+      <w:proofErr w:type="spellStart"/>
       <w:r>
         <w:rPr>
           <w:i/>
@@ -5346,6 +6233,7 @@
         </w:rPr>
         <w:t>vmlist</w:t>
       </w:r>
+      <w:proofErr w:type="spellEnd"/>
       <w:r>
         <w:rPr>
           <w:sz w:val="22"/>
@@ -5498,6 +6386,7 @@
         </w:rPr>
         <w:tab/>
       </w:r>
+      <w:proofErr w:type="gramStart"/>
       <w:r>
         <w:rPr>
           <w:rFonts w:ascii="Times New Roman" w:hAnsi="Times New Roman" w:cs="Times New Roman"/>
@@ -5515,6 +6404,7 @@
         </w:rPr>
         <w:t>.</w:t>
       </w:r>
+      <w:proofErr w:type="spellStart"/>
       <w:r>
         <w:rPr>
           <w:rFonts w:ascii="Times New Roman" w:hAnsi="Times New Roman" w:cs="Times New Roman"/>
@@ -5524,6 +6414,8 @@
         </w:rPr>
         <w:t>submitCloudletList</w:t>
       </w:r>
+      <w:proofErr w:type="spellEnd"/>
+      <w:proofErr w:type="gramEnd"/>
       <w:r>
         <w:rPr>
           <w:rFonts w:ascii="Times New Roman" w:hAnsi="Times New Roman" w:cs="Times New Roman"/>
@@ -5532,6 +6424,7 @@
         </w:rPr>
         <w:t>(</w:t>
       </w:r>
+      <w:proofErr w:type="spellStart"/>
       <w:r>
         <w:rPr>
           <w:rFonts w:ascii="Times New Roman" w:hAnsi="Times New Roman" w:cs="Times New Roman"/>
@@ -5541,6 +6434,7 @@
         </w:rPr>
         <w:t>cloudletList</w:t>
       </w:r>
+      <w:proofErr w:type="spellEnd"/>
       <w:r>
         <w:rPr>
           <w:rFonts w:ascii="Times New Roman" w:hAnsi="Times New Roman" w:cs="Times New Roman"/>
@@ -5660,7 +6554,6 @@
       <w:pPr>
         <w:rPr>
           <w:rFonts w:ascii="Times New Roman" w:hAnsi="Times New Roman" w:cs="Times New Roman"/>
-          <w:lang w:val="en-US"/>
         </w:rPr>
       </w:pPr>
       <w:r>
@@ -5681,6 +6574,7 @@
         </w:rPr>
         <w:t xml:space="preserve">γίνεται με την σειρά εμφάνισης στις λίστες </w:t>
       </w:r>
+      <w:proofErr w:type="spellStart"/>
       <w:r>
         <w:rPr>
           <w:rFonts w:ascii="Times New Roman" w:hAnsi="Times New Roman" w:cs="Times New Roman"/>
@@ -5688,6 +6582,7 @@
         </w:rPr>
         <w:t>vmlist</w:t>
       </w:r>
+      <w:proofErr w:type="spellEnd"/>
       <w:r>
         <w:rPr>
           <w:rFonts w:ascii="Times New Roman" w:hAnsi="Times New Roman" w:cs="Times New Roman"/>
@@ -5700,6 +6595,7 @@
         </w:rPr>
         <w:t xml:space="preserve">και </w:t>
       </w:r>
+      <w:proofErr w:type="spellStart"/>
       <w:r>
         <w:rPr>
           <w:rFonts w:ascii="Times New Roman" w:hAnsi="Times New Roman" w:cs="Times New Roman"/>
@@ -5707,6 +6603,7 @@
         </w:rPr>
         <w:t>cloudletList</w:t>
       </w:r>
+      <w:proofErr w:type="spellEnd"/>
       <w:r>
         <w:rPr>
           <w:rFonts w:ascii="Times New Roman" w:hAnsi="Times New Roman" w:cs="Times New Roman"/>
@@ -5773,6 +6670,7 @@
         </w:rPr>
         <w:t xml:space="preserve"> </w:t>
       </w:r>
+      <w:proofErr w:type="spellStart"/>
       <w:r>
         <w:rPr>
           <w:rFonts w:ascii="Times New Roman" w:hAnsi="Times New Roman" w:cs="Times New Roman"/>
@@ -5781,6 +6679,7 @@
         </w:rPr>
         <w:t>submitCloudlets</w:t>
       </w:r>
+      <w:proofErr w:type="spellEnd"/>
       <w:r>
         <w:rPr>
           <w:rFonts w:ascii="Times New Roman" w:hAnsi="Times New Roman" w:cs="Times New Roman"/>
@@ -5802,6 +6701,7 @@
         </w:rPr>
         <w:t xml:space="preserve"> </w:t>
       </w:r>
+      <w:proofErr w:type="spellStart"/>
       <w:r>
         <w:rPr>
           <w:rFonts w:ascii="Times New Roman" w:hAnsi="Times New Roman" w:cs="Times New Roman"/>
@@ -5810,6 +6710,7 @@
         </w:rPr>
         <w:t>DatacenterBroker</w:t>
       </w:r>
+      <w:proofErr w:type="spellEnd"/>
       <w:r>
         <w:rPr>
           <w:rFonts w:ascii="Times New Roman" w:hAnsi="Times New Roman" w:cs="Times New Roman"/>
@@ -5882,6 +6783,7 @@
         </w:rPr>
         <w:t xml:space="preserve">από την </w:t>
       </w:r>
+      <w:proofErr w:type="spellStart"/>
       <w:r>
         <w:rPr>
           <w:rFonts w:ascii="Times New Roman" w:hAnsi="Times New Roman" w:cs="Times New Roman"/>
@@ -5889,6 +6791,7 @@
         </w:rPr>
         <w:t>vmlist</w:t>
       </w:r>
+      <w:proofErr w:type="spellEnd"/>
       <w:r>
         <w:rPr>
           <w:rFonts w:ascii="Times New Roman" w:hAnsi="Times New Roman" w:cs="Times New Roman"/>
@@ -5939,6 +6842,7 @@
         </w:rPr>
         <w:t xml:space="preserve">της </w:t>
       </w:r>
+      <w:proofErr w:type="spellStart"/>
       <w:r>
         <w:rPr>
           <w:rFonts w:ascii="Times New Roman" w:hAnsi="Times New Roman" w:cs="Times New Roman"/>
@@ -5946,6 +6850,7 @@
         </w:rPr>
         <w:t>cloudletList</w:t>
       </w:r>
+      <w:proofErr w:type="spellEnd"/>
       <w:r>
         <w:rPr>
           <w:rFonts w:ascii="Times New Roman" w:hAnsi="Times New Roman" w:cs="Times New Roman"/>
@@ -7864,12 +8769,78 @@
           <w:lang w:val="en-US"/>
         </w:rPr>
       </w:pPr>
-      <w:r>
-        <w:rPr>
-          <w:rFonts w:ascii="Times New Roman" w:hAnsi="Times New Roman" w:cs="Times New Roman"/>
-          <w:lang w:val="en-US"/>
-        </w:rPr>
-        <w:t>Vm[] vm = new Vm[vms];</w:t>
+      <w:proofErr w:type="spellStart"/>
+      <w:proofErr w:type="gramStart"/>
+      <w:r>
+        <w:rPr>
+          <w:rFonts w:ascii="Times New Roman" w:hAnsi="Times New Roman" w:cs="Times New Roman"/>
+          <w:lang w:val="en-US"/>
+        </w:rPr>
+        <w:t>Vm</w:t>
+      </w:r>
+      <w:proofErr w:type="spellEnd"/>
+      <w:r>
+        <w:rPr>
+          <w:rFonts w:ascii="Times New Roman" w:hAnsi="Times New Roman" w:cs="Times New Roman"/>
+          <w:lang w:val="en-US"/>
+        </w:rPr>
+        <w:t>[</w:t>
+      </w:r>
+      <w:proofErr w:type="gramEnd"/>
+      <w:r>
+        <w:rPr>
+          <w:rFonts w:ascii="Times New Roman" w:hAnsi="Times New Roman" w:cs="Times New Roman"/>
+          <w:lang w:val="en-US"/>
+        </w:rPr>
+        <w:t xml:space="preserve">] </w:t>
+      </w:r>
+      <w:proofErr w:type="spellStart"/>
+      <w:r>
+        <w:rPr>
+          <w:rFonts w:ascii="Times New Roman" w:hAnsi="Times New Roman" w:cs="Times New Roman"/>
+          <w:lang w:val="en-US"/>
+        </w:rPr>
+        <w:t>vm</w:t>
+      </w:r>
+      <w:proofErr w:type="spellEnd"/>
+      <w:r>
+        <w:rPr>
+          <w:rFonts w:ascii="Times New Roman" w:hAnsi="Times New Roman" w:cs="Times New Roman"/>
+          <w:lang w:val="en-US"/>
+        </w:rPr>
+        <w:t xml:space="preserve"> = new </w:t>
+      </w:r>
+      <w:proofErr w:type="spellStart"/>
+      <w:r>
+        <w:rPr>
+          <w:rFonts w:ascii="Times New Roman" w:hAnsi="Times New Roman" w:cs="Times New Roman"/>
+          <w:lang w:val="en-US"/>
+        </w:rPr>
+        <w:t>Vm</w:t>
+      </w:r>
+      <w:proofErr w:type="spellEnd"/>
+      <w:r>
+        <w:rPr>
+          <w:rFonts w:ascii="Times New Roman" w:hAnsi="Times New Roman" w:cs="Times New Roman"/>
+          <w:lang w:val="en-US"/>
+        </w:rPr>
+        <w:t>[</w:t>
+      </w:r>
+      <w:proofErr w:type="spellStart"/>
+      <w:r>
+        <w:rPr>
+          <w:rFonts w:ascii="Times New Roman" w:hAnsi="Times New Roman" w:cs="Times New Roman"/>
+          <w:lang w:val="en-US"/>
+        </w:rPr>
+        <w:t>vms</w:t>
+      </w:r>
+      <w:proofErr w:type="spellEnd"/>
+      <w:r>
+        <w:rPr>
+          <w:rFonts w:ascii="Times New Roman" w:hAnsi="Times New Roman" w:cs="Times New Roman"/>
+          <w:lang w:val="en-US"/>
+        </w:rPr>
+        <w:t>];</w:t>
       </w:r>
     </w:p>
     <w:p>
@@ -7889,12 +8860,53 @@
           <w:lang w:val="en-US"/>
         </w:rPr>
       </w:pPr>
-      <w:r>
-        <w:rPr>
-          <w:rFonts w:ascii="Times New Roman" w:hAnsi="Times New Roman" w:cs="Times New Roman"/>
-          <w:lang w:val="en-US"/>
-        </w:rPr>
-        <w:t>for(int i=0;i&lt;vms;i++){</w:t>
+      <w:proofErr w:type="gramStart"/>
+      <w:r>
+        <w:rPr>
+          <w:rFonts w:ascii="Times New Roman" w:hAnsi="Times New Roman" w:cs="Times New Roman"/>
+          <w:lang w:val="en-US"/>
+        </w:rPr>
+        <w:t>for(</w:t>
+      </w:r>
+      <w:proofErr w:type="gramEnd"/>
+      <w:r>
+        <w:rPr>
+          <w:rFonts w:ascii="Times New Roman" w:hAnsi="Times New Roman" w:cs="Times New Roman"/>
+          <w:lang w:val="en-US"/>
+        </w:rPr>
+        <w:t xml:space="preserve">int </w:t>
+      </w:r>
+      <w:proofErr w:type="spellStart"/>
+      <w:r>
+        <w:rPr>
+          <w:rFonts w:ascii="Times New Roman" w:hAnsi="Times New Roman" w:cs="Times New Roman"/>
+          <w:lang w:val="en-US"/>
+        </w:rPr>
+        <w:t>i</w:t>
+      </w:r>
+      <w:proofErr w:type="spellEnd"/>
+      <w:r>
+        <w:rPr>
+          <w:rFonts w:ascii="Times New Roman" w:hAnsi="Times New Roman" w:cs="Times New Roman"/>
+          <w:lang w:val="en-US"/>
+        </w:rPr>
+        <w:t>=0;i&lt;</w:t>
+      </w:r>
+      <w:proofErr w:type="spellStart"/>
+      <w:r>
+        <w:rPr>
+          <w:rFonts w:ascii="Times New Roman" w:hAnsi="Times New Roman" w:cs="Times New Roman"/>
+          <w:lang w:val="en-US"/>
+        </w:rPr>
+        <w:t>vms;i</w:t>
+      </w:r>
+      <w:proofErr w:type="spellEnd"/>
+      <w:r>
+        <w:rPr>
+          <w:rFonts w:ascii="Times New Roman" w:hAnsi="Times New Roman" w:cs="Times New Roman"/>
+          <w:lang w:val="en-US"/>
+        </w:rPr>
+        <w:t>++){</w:t>
       </w:r>
     </w:p>
     <w:p>
@@ -7918,8 +8930,154 @@
           <w:lang w:val="en-US"/>
         </w:rPr>
         <w:tab/>
-        <w:t xml:space="preserve">vm[i] = new Vm(i, userId, mips, pesNumber, ram, bw, size, vmm, new </w:t>
-      </w:r>
+      </w:r>
+      <w:proofErr w:type="spellStart"/>
+      <w:r>
+        <w:rPr>
+          <w:rFonts w:ascii="Times New Roman" w:hAnsi="Times New Roman" w:cs="Times New Roman"/>
+          <w:lang w:val="en-US"/>
+        </w:rPr>
+        <w:t>vm</w:t>
+      </w:r>
+      <w:proofErr w:type="spellEnd"/>
+      <w:r>
+        <w:rPr>
+          <w:rFonts w:ascii="Times New Roman" w:hAnsi="Times New Roman" w:cs="Times New Roman"/>
+          <w:lang w:val="en-US"/>
+        </w:rPr>
+        <w:t>[</w:t>
+      </w:r>
+      <w:proofErr w:type="spellStart"/>
+      <w:r>
+        <w:rPr>
+          <w:rFonts w:ascii="Times New Roman" w:hAnsi="Times New Roman" w:cs="Times New Roman"/>
+          <w:lang w:val="en-US"/>
+        </w:rPr>
+        <w:t>i</w:t>
+      </w:r>
+      <w:proofErr w:type="spellEnd"/>
+      <w:r>
+        <w:rPr>
+          <w:rFonts w:ascii="Times New Roman" w:hAnsi="Times New Roman" w:cs="Times New Roman"/>
+          <w:lang w:val="en-US"/>
+        </w:rPr>
+        <w:t xml:space="preserve">] = new </w:t>
+      </w:r>
+      <w:proofErr w:type="spellStart"/>
+      <w:proofErr w:type="gramStart"/>
+      <w:r>
+        <w:rPr>
+          <w:rFonts w:ascii="Times New Roman" w:hAnsi="Times New Roman" w:cs="Times New Roman"/>
+          <w:lang w:val="en-US"/>
+        </w:rPr>
+        <w:t>Vm</w:t>
+      </w:r>
+      <w:proofErr w:type="spellEnd"/>
+      <w:r>
+        <w:rPr>
+          <w:rFonts w:ascii="Times New Roman" w:hAnsi="Times New Roman" w:cs="Times New Roman"/>
+          <w:lang w:val="en-US"/>
+        </w:rPr>
+        <w:t>(</w:t>
+      </w:r>
+      <w:proofErr w:type="spellStart"/>
+      <w:proofErr w:type="gramEnd"/>
+      <w:r>
+        <w:rPr>
+          <w:rFonts w:ascii="Times New Roman" w:hAnsi="Times New Roman" w:cs="Times New Roman"/>
+          <w:lang w:val="en-US"/>
+        </w:rPr>
+        <w:t>i</w:t>
+      </w:r>
+      <w:proofErr w:type="spellEnd"/>
+      <w:r>
+        <w:rPr>
+          <w:rFonts w:ascii="Times New Roman" w:hAnsi="Times New Roman" w:cs="Times New Roman"/>
+          <w:lang w:val="en-US"/>
+        </w:rPr>
+        <w:t xml:space="preserve">, </w:t>
+      </w:r>
+      <w:proofErr w:type="spellStart"/>
+      <w:r>
+        <w:rPr>
+          <w:rFonts w:ascii="Times New Roman" w:hAnsi="Times New Roman" w:cs="Times New Roman"/>
+          <w:lang w:val="en-US"/>
+        </w:rPr>
+        <w:t>userId</w:t>
+      </w:r>
+      <w:proofErr w:type="spellEnd"/>
+      <w:r>
+        <w:rPr>
+          <w:rFonts w:ascii="Times New Roman" w:hAnsi="Times New Roman" w:cs="Times New Roman"/>
+          <w:lang w:val="en-US"/>
+        </w:rPr>
+        <w:t xml:space="preserve">, </w:t>
+      </w:r>
+      <w:proofErr w:type="spellStart"/>
+      <w:r>
+        <w:rPr>
+          <w:rFonts w:ascii="Times New Roman" w:hAnsi="Times New Roman" w:cs="Times New Roman"/>
+          <w:lang w:val="en-US"/>
+        </w:rPr>
+        <w:t>mips</w:t>
+      </w:r>
+      <w:proofErr w:type="spellEnd"/>
+      <w:r>
+        <w:rPr>
+          <w:rFonts w:ascii="Times New Roman" w:hAnsi="Times New Roman" w:cs="Times New Roman"/>
+          <w:lang w:val="en-US"/>
+        </w:rPr>
+        <w:t xml:space="preserve">, </w:t>
+      </w:r>
+      <w:proofErr w:type="spellStart"/>
+      <w:r>
+        <w:rPr>
+          <w:rFonts w:ascii="Times New Roman" w:hAnsi="Times New Roman" w:cs="Times New Roman"/>
+          <w:lang w:val="en-US"/>
+        </w:rPr>
+        <w:t>pesNumber</w:t>
+      </w:r>
+      <w:proofErr w:type="spellEnd"/>
+      <w:r>
+        <w:rPr>
+          <w:rFonts w:ascii="Times New Roman" w:hAnsi="Times New Roman" w:cs="Times New Roman"/>
+          <w:lang w:val="en-US"/>
+        </w:rPr>
+        <w:t xml:space="preserve">, ram, </w:t>
+      </w:r>
+      <w:proofErr w:type="spellStart"/>
+      <w:r>
+        <w:rPr>
+          <w:rFonts w:ascii="Times New Roman" w:hAnsi="Times New Roman" w:cs="Times New Roman"/>
+          <w:lang w:val="en-US"/>
+        </w:rPr>
+        <w:t>bw</w:t>
+      </w:r>
+      <w:proofErr w:type="spellEnd"/>
+      <w:r>
+        <w:rPr>
+          <w:rFonts w:ascii="Times New Roman" w:hAnsi="Times New Roman" w:cs="Times New Roman"/>
+          <w:lang w:val="en-US"/>
+        </w:rPr>
+        <w:t xml:space="preserve">, size, </w:t>
+      </w:r>
+      <w:proofErr w:type="spellStart"/>
+      <w:r>
+        <w:rPr>
+          <w:rFonts w:ascii="Times New Roman" w:hAnsi="Times New Roman" w:cs="Times New Roman"/>
+          <w:lang w:val="en-US"/>
+        </w:rPr>
+        <w:t>vmm</w:t>
+      </w:r>
+      <w:proofErr w:type="spellEnd"/>
+      <w:r>
+        <w:rPr>
+          <w:rFonts w:ascii="Times New Roman" w:hAnsi="Times New Roman" w:cs="Times New Roman"/>
+          <w:lang w:val="en-US"/>
+        </w:rPr>
+        <w:t xml:space="preserve">, new </w:t>
+      </w:r>
+      <w:proofErr w:type="spellStart"/>
       <w:r>
         <w:rPr>
           <w:rFonts w:ascii="Times New Roman" w:hAnsi="Times New Roman" w:cs="Times New Roman"/>
@@ -7929,7 +9087,19 @@
           <w:szCs w:val="24"/>
           <w:lang w:val="en-US"/>
         </w:rPr>
-        <w:t>CloudletSchedulerTimeShared()</w:t>
+        <w:t>CloudletSchedulerTimeShared</w:t>
+      </w:r>
+      <w:proofErr w:type="spellEnd"/>
+      <w:r>
+        <w:rPr>
+          <w:rFonts w:ascii="Times New Roman" w:hAnsi="Times New Roman" w:cs="Times New Roman"/>
+          <w:b/>
+          <w:bCs/>
+          <w:sz w:val="24"/>
+          <w:szCs w:val="24"/>
+          <w:lang w:val="en-US"/>
+        </w:rPr>
+        <w:t>()</w:t>
       </w:r>
       <w:r>
         <w:rPr>
@@ -7960,8 +9130,64 @@
           <w:lang w:val="en-US"/>
         </w:rPr>
         <w:tab/>
-        <w:t>list.add(vm[i]);</w:t>
-      </w:r>
+      </w:r>
+      <w:proofErr w:type="spellStart"/>
+      <w:r>
+        <w:rPr>
+          <w:rFonts w:ascii="Times New Roman" w:hAnsi="Times New Roman" w:cs="Times New Roman"/>
+          <w:lang w:val="en-US"/>
+        </w:rPr>
+        <w:t>list.add</w:t>
+      </w:r>
+      <w:proofErr w:type="spellEnd"/>
+      <w:r>
+        <w:rPr>
+          <w:rFonts w:ascii="Times New Roman" w:hAnsi="Times New Roman" w:cs="Times New Roman"/>
+          <w:lang w:val="en-US"/>
+        </w:rPr>
+        <w:t>(</w:t>
+      </w:r>
+      <w:proofErr w:type="spellStart"/>
+      <w:r>
+        <w:rPr>
+          <w:rFonts w:ascii="Times New Roman" w:hAnsi="Times New Roman" w:cs="Times New Roman"/>
+          <w:lang w:val="en-US"/>
+        </w:rPr>
+        <w:t>vm</w:t>
+      </w:r>
+      <w:proofErr w:type="spellEnd"/>
+      <w:r>
+        <w:rPr>
+          <w:rFonts w:ascii="Times New Roman" w:hAnsi="Times New Roman" w:cs="Times New Roman"/>
+          <w:lang w:val="en-US"/>
+        </w:rPr>
+        <w:t>[</w:t>
+      </w:r>
+      <w:proofErr w:type="spellStart"/>
+      <w:r>
+        <w:rPr>
+          <w:rFonts w:ascii="Times New Roman" w:hAnsi="Times New Roman" w:cs="Times New Roman"/>
+          <w:lang w:val="en-US"/>
+        </w:rPr>
+        <w:t>i</w:t>
+      </w:r>
+      <w:proofErr w:type="spellEnd"/>
+      <w:r>
+        <w:rPr>
+          <w:rFonts w:ascii="Times New Roman" w:hAnsi="Times New Roman" w:cs="Times New Roman"/>
+          <w:lang w:val="en-US"/>
+        </w:rPr>
+        <w:t>]</w:t>
+      </w:r>
+      <w:proofErr w:type="gramStart"/>
+      <w:r>
+        <w:rPr>
+          <w:rFonts w:ascii="Times New Roman" w:hAnsi="Times New Roman" w:cs="Times New Roman"/>
+          <w:lang w:val="en-US"/>
+        </w:rPr>
+        <w:t>);</w:t>
+      </w:r>
+      <w:proofErr w:type="gramEnd"/>
     </w:p>
     <w:p>
       <w:pPr>
@@ -8048,13 +9274,24 @@
           <w:lang w:val="en-US"/>
         </w:rPr>
       </w:pPr>
-      <w:r>
-        <w:rPr>
-          <w:rFonts w:ascii="Times New Roman" w:hAnsi="Times New Roman" w:cs="Times New Roman"/>
-          <w:lang w:val="en-US"/>
-        </w:rPr>
-        <w:t>hostList.add(</w:t>
-      </w:r>
+      <w:proofErr w:type="spellStart"/>
+      <w:proofErr w:type="gramStart"/>
+      <w:r>
+        <w:rPr>
+          <w:rFonts w:ascii="Times New Roman" w:hAnsi="Times New Roman" w:cs="Times New Roman"/>
+          <w:lang w:val="en-US"/>
+        </w:rPr>
+        <w:t>hostList.add</w:t>
+      </w:r>
+      <w:proofErr w:type="spellEnd"/>
+      <w:r>
+        <w:rPr>
+          <w:rFonts w:ascii="Times New Roman" w:hAnsi="Times New Roman" w:cs="Times New Roman"/>
+          <w:lang w:val="en-US"/>
+        </w:rPr>
+        <w:t>(</w:t>
+      </w:r>
+      <w:proofErr w:type="gramEnd"/>
     </w:p>
     <w:p>
       <w:pPr>
@@ -8078,8 +9315,17 @@
           <w:lang w:val="en-US"/>
         </w:rPr>
         <w:tab/>
-        <w:t>new Host(</w:t>
-      </w:r>
+        <w:t xml:space="preserve">new </w:t>
+      </w:r>
+      <w:proofErr w:type="gramStart"/>
+      <w:r>
+        <w:rPr>
+          <w:rFonts w:ascii="Times New Roman" w:hAnsi="Times New Roman" w:cs="Times New Roman"/>
+          <w:lang w:val="en-US"/>
+        </w:rPr>
+        <w:t>Host(</w:t>
+      </w:r>
+      <w:proofErr w:type="gramEnd"/>
     </w:p>
     <w:p>
       <w:pPr>
@@ -8103,7 +9349,22 @@
           <w:lang w:val="en-US"/>
         </w:rPr>
         <w:tab/>
-        <w:t>hostId,</w:t>
+      </w:r>
+      <w:proofErr w:type="spellStart"/>
+      <w:r>
+        <w:rPr>
+          <w:rFonts w:ascii="Times New Roman" w:hAnsi="Times New Roman" w:cs="Times New Roman"/>
+          <w:lang w:val="en-US"/>
+        </w:rPr>
+        <w:t>hostId</w:t>
+      </w:r>
+      <w:proofErr w:type="spellEnd"/>
+      <w:r>
+        <w:rPr>
+          <w:rFonts w:ascii="Times New Roman" w:hAnsi="Times New Roman" w:cs="Times New Roman"/>
+          <w:lang w:val="en-US"/>
+        </w:rPr>
+        <w:t>,</w:t>
       </w:r>
     </w:p>
     <w:p>
@@ -8128,7 +9389,23 @@
           <w:lang w:val="en-US"/>
         </w:rPr>
         <w:tab/>
-        <w:t>new RamProvisionerSimple(ram),</w:t>
+        <w:t xml:space="preserve">new </w:t>
+      </w:r>
+      <w:proofErr w:type="spellStart"/>
+      <w:r>
+        <w:rPr>
+          <w:rFonts w:ascii="Times New Roman" w:hAnsi="Times New Roman" w:cs="Times New Roman"/>
+          <w:lang w:val="en-US"/>
+        </w:rPr>
+        <w:t>RamProvisionerSimple</w:t>
+      </w:r>
+      <w:proofErr w:type="spellEnd"/>
+      <w:r>
+        <w:rPr>
+          <w:rFonts w:ascii="Times New Roman" w:hAnsi="Times New Roman" w:cs="Times New Roman"/>
+          <w:lang w:val="en-US"/>
+        </w:rPr>
+        <w:t>(ram),</w:t>
       </w:r>
     </w:p>
     <w:p>
@@ -8153,7 +9430,39 @@
           <w:lang w:val="en-US"/>
         </w:rPr>
         <w:tab/>
-        <w:t>new BwProvisionerSimple(bw),</w:t>
+        <w:t xml:space="preserve">new </w:t>
+      </w:r>
+      <w:proofErr w:type="spellStart"/>
+      <w:r>
+        <w:rPr>
+          <w:rFonts w:ascii="Times New Roman" w:hAnsi="Times New Roman" w:cs="Times New Roman"/>
+          <w:lang w:val="en-US"/>
+        </w:rPr>
+        <w:t>BwProvisionerSimple</w:t>
+      </w:r>
+      <w:proofErr w:type="spellEnd"/>
+      <w:r>
+        <w:rPr>
+          <w:rFonts w:ascii="Times New Roman" w:hAnsi="Times New Roman" w:cs="Times New Roman"/>
+          <w:lang w:val="en-US"/>
+        </w:rPr>
+        <w:t>(</w:t>
+      </w:r>
+      <w:proofErr w:type="spellStart"/>
+      <w:r>
+        <w:rPr>
+          <w:rFonts w:ascii="Times New Roman" w:hAnsi="Times New Roman" w:cs="Times New Roman"/>
+          <w:lang w:val="en-US"/>
+        </w:rPr>
+        <w:t>bw</w:t>
+      </w:r>
+      <w:proofErr w:type="spellEnd"/>
+      <w:r>
+        <w:rPr>
+          <w:rFonts w:ascii="Times New Roman" w:hAnsi="Times New Roman" w:cs="Times New Roman"/>
+          <w:lang w:val="en-US"/>
+        </w:rPr>
+        <w:t>),</w:t>
       </w:r>
     </w:p>
     <w:p>
@@ -8230,6 +9539,7 @@
         <w:tab/>
         <w:t xml:space="preserve">new </w:t>
       </w:r>
+      <w:proofErr w:type="spellStart"/>
       <w:r>
         <w:rPr>
           <w:rFonts w:ascii="Times New Roman" w:hAnsi="Times New Roman" w:cs="Times New Roman"/>
@@ -8241,6 +9551,7 @@
         </w:rPr>
         <w:t>VmSchedulerTimeShared</w:t>
       </w:r>
+      <w:proofErr w:type="spellEnd"/>
       <w:r>
         <w:rPr>
           <w:rFonts w:ascii="Times New Roman" w:hAnsi="Times New Roman" w:cs="Times New Roman"/>
@@ -8331,13 +9642,24 @@
           <w:lang w:val="en-US"/>
         </w:rPr>
       </w:pPr>
-      <w:r>
-        <w:rPr>
-          <w:rFonts w:ascii="Times New Roman" w:hAnsi="Times New Roman" w:cs="Times New Roman"/>
-          <w:lang w:val="en-US"/>
-        </w:rPr>
-        <w:t>hostList.add(</w:t>
-      </w:r>
+      <w:proofErr w:type="spellStart"/>
+      <w:proofErr w:type="gramStart"/>
+      <w:r>
+        <w:rPr>
+          <w:rFonts w:ascii="Times New Roman" w:hAnsi="Times New Roman" w:cs="Times New Roman"/>
+          <w:lang w:val="en-US"/>
+        </w:rPr>
+        <w:t>hostList.add</w:t>
+      </w:r>
+      <w:proofErr w:type="spellEnd"/>
+      <w:r>
+        <w:rPr>
+          <w:rFonts w:ascii="Times New Roman" w:hAnsi="Times New Roman" w:cs="Times New Roman"/>
+          <w:lang w:val="en-US"/>
+        </w:rPr>
+        <w:t>(</w:t>
+      </w:r>
+      <w:proofErr w:type="gramEnd"/>
     </w:p>
     <w:p>
       <w:pPr>
@@ -8361,8 +9683,17 @@
           <w:lang w:val="en-US"/>
         </w:rPr>
         <w:tab/>
-        <w:t>new Host(</w:t>
-      </w:r>
+        <w:t xml:space="preserve">new </w:t>
+      </w:r>
+      <w:proofErr w:type="gramStart"/>
+      <w:r>
+        <w:rPr>
+          <w:rFonts w:ascii="Times New Roman" w:hAnsi="Times New Roman" w:cs="Times New Roman"/>
+          <w:lang w:val="en-US"/>
+        </w:rPr>
+        <w:t>Host(</w:t>
+      </w:r>
+      <w:proofErr w:type="gramEnd"/>
     </w:p>
     <w:p>
       <w:pPr>
@@ -8386,7 +9717,22 @@
           <w:lang w:val="en-US"/>
         </w:rPr>
         <w:tab/>
-        <w:t>hostId,</w:t>
+      </w:r>
+      <w:proofErr w:type="spellStart"/>
+      <w:r>
+        <w:rPr>
+          <w:rFonts w:ascii="Times New Roman" w:hAnsi="Times New Roman" w:cs="Times New Roman"/>
+          <w:lang w:val="en-US"/>
+        </w:rPr>
+        <w:t>hostId</w:t>
+      </w:r>
+      <w:proofErr w:type="spellEnd"/>
+      <w:r>
+        <w:rPr>
+          <w:rFonts w:ascii="Times New Roman" w:hAnsi="Times New Roman" w:cs="Times New Roman"/>
+          <w:lang w:val="en-US"/>
+        </w:rPr>
+        <w:t>,</w:t>
       </w:r>
     </w:p>
     <w:p>
@@ -8411,7 +9757,23 @@
           <w:lang w:val="en-US"/>
         </w:rPr>
         <w:tab/>
-        <w:t>new RamProvisionerSimple(ram),</w:t>
+        <w:t xml:space="preserve">new </w:t>
+      </w:r>
+      <w:proofErr w:type="spellStart"/>
+      <w:r>
+        <w:rPr>
+          <w:rFonts w:ascii="Times New Roman" w:hAnsi="Times New Roman" w:cs="Times New Roman"/>
+          <w:lang w:val="en-US"/>
+        </w:rPr>
+        <w:t>RamProvisionerSimple</w:t>
+      </w:r>
+      <w:proofErr w:type="spellEnd"/>
+      <w:r>
+        <w:rPr>
+          <w:rFonts w:ascii="Times New Roman" w:hAnsi="Times New Roman" w:cs="Times New Roman"/>
+          <w:lang w:val="en-US"/>
+        </w:rPr>
+        <w:t>(ram),</w:t>
       </w:r>
     </w:p>
     <w:p>
@@ -8436,7 +9798,39 @@
           <w:lang w:val="en-US"/>
         </w:rPr>
         <w:tab/>
-        <w:t>new BwProvisionerSimple(bw),</w:t>
+        <w:t xml:space="preserve">new </w:t>
+      </w:r>
+      <w:proofErr w:type="spellStart"/>
+      <w:r>
+        <w:rPr>
+          <w:rFonts w:ascii="Times New Roman" w:hAnsi="Times New Roman" w:cs="Times New Roman"/>
+          <w:lang w:val="en-US"/>
+        </w:rPr>
+        <w:t>BwProvisionerSimple</w:t>
+      </w:r>
+      <w:proofErr w:type="spellEnd"/>
+      <w:r>
+        <w:rPr>
+          <w:rFonts w:ascii="Times New Roman" w:hAnsi="Times New Roman" w:cs="Times New Roman"/>
+          <w:lang w:val="en-US"/>
+        </w:rPr>
+        <w:t>(</w:t>
+      </w:r>
+      <w:proofErr w:type="spellStart"/>
+      <w:r>
+        <w:rPr>
+          <w:rFonts w:ascii="Times New Roman" w:hAnsi="Times New Roman" w:cs="Times New Roman"/>
+          <w:lang w:val="en-US"/>
+        </w:rPr>
+        <w:t>bw</w:t>
+      </w:r>
+      <w:proofErr w:type="spellEnd"/>
+      <w:r>
+        <w:rPr>
+          <w:rFonts w:ascii="Times New Roman" w:hAnsi="Times New Roman" w:cs="Times New Roman"/>
+          <w:lang w:val="en-US"/>
+        </w:rPr>
+        <w:t>),</w:t>
       </w:r>
     </w:p>
     <w:p>
@@ -8527,6 +9921,7 @@
         <w:tab/>
         <w:t xml:space="preserve">new </w:t>
       </w:r>
+      <w:proofErr w:type="spellStart"/>
       <w:r>
         <w:rPr>
           <w:rFonts w:ascii="Times New Roman" w:hAnsi="Times New Roman" w:cs="Times New Roman"/>
@@ -8538,6 +9933,7 @@
         </w:rPr>
         <w:t>VmSchedulerTimeShared</w:t>
       </w:r>
+      <w:proofErr w:type="spellEnd"/>
       <w:r>
         <w:rPr>
           <w:rFonts w:ascii="Times New Roman" w:hAnsi="Times New Roman" w:cs="Times New Roman"/>
@@ -9225,7 +10621,23 @@
           <w:rFonts w:ascii="Times New Roman" w:hAnsi="Times New Roman" w:cs="Times New Roman"/>
           <w:lang w:val="en-US"/>
         </w:rPr>
-        <w:t xml:space="preserve"> 4 Vms = 16 cloudlets</w:t>
+        <w:t xml:space="preserve"> 4 </w:t>
+      </w:r>
+      <w:proofErr w:type="spellStart"/>
+      <w:r>
+        <w:rPr>
+          <w:rFonts w:ascii="Times New Roman" w:hAnsi="Times New Roman" w:cs="Times New Roman"/>
+          <w:lang w:val="en-US"/>
+        </w:rPr>
+        <w:t>Vms</w:t>
+      </w:r>
+      <w:proofErr w:type="spellEnd"/>
+      <w:r>
+        <w:rPr>
+          <w:rFonts w:ascii="Times New Roman" w:hAnsi="Times New Roman" w:cs="Times New Roman"/>
+          <w:lang w:val="en-US"/>
+        </w:rPr>
+        <w:t xml:space="preserve"> = 16 cloudlets</w:t>
       </w:r>
       <w:r>
         <w:rPr>
@@ -9336,7 +10748,23 @@
           <w:rFonts w:ascii="Times New Roman" w:hAnsi="Times New Roman" w:cs="Times New Roman"/>
           <w:lang w:val="en-US"/>
         </w:rPr>
-        <w:t xml:space="preserve"> 8 Vms = 24 cloudlets</w:t>
+        <w:t xml:space="preserve"> 8 </w:t>
+      </w:r>
+      <w:proofErr w:type="spellStart"/>
+      <w:r>
+        <w:rPr>
+          <w:rFonts w:ascii="Times New Roman" w:hAnsi="Times New Roman" w:cs="Times New Roman"/>
+          <w:lang w:val="en-US"/>
+        </w:rPr>
+        <w:t>Vms</w:t>
+      </w:r>
+      <w:proofErr w:type="spellEnd"/>
+      <w:r>
+        <w:rPr>
+          <w:rFonts w:ascii="Times New Roman" w:hAnsi="Times New Roman" w:cs="Times New Roman"/>
+          <w:lang w:val="en-US"/>
+        </w:rPr>
+        <w:t xml:space="preserve"> = 24 cloudlets</w:t>
       </w:r>
       <w:r>
         <w:rPr>
@@ -14737,6 +16165,7 @@
         </w:rPr>
         <w:t xml:space="preserve"> </w:t>
       </w:r>
+      <w:proofErr w:type="spellStart"/>
       <w:r>
         <w:rPr>
           <w:rFonts w:ascii="Times New Roman" w:hAnsi="Times New Roman" w:cs="Times New Roman"/>
@@ -14744,6 +16173,7 @@
         </w:rPr>
         <w:t>mips</w:t>
       </w:r>
+      <w:proofErr w:type="spellEnd"/>
       <w:r>
         <w:rPr>
           <w:rFonts w:ascii="Times New Roman" w:hAnsi="Times New Roman" w:cs="Times New Roman"/>
@@ -14800,6 +16230,7 @@
         </w:rPr>
         <w:t xml:space="preserve">θα χρειαστούν 40.000 </w:t>
       </w:r>
+      <w:proofErr w:type="spellStart"/>
       <w:r>
         <w:rPr>
           <w:rFonts w:ascii="Times New Roman" w:hAnsi="Times New Roman" w:cs="Times New Roman"/>
@@ -14807,6 +16238,7 @@
         </w:rPr>
         <w:t>mips</w:t>
       </w:r>
+      <w:proofErr w:type="spellEnd"/>
       <w:r>
         <w:rPr>
           <w:rFonts w:ascii="Times New Roman" w:hAnsi="Times New Roman" w:cs="Times New Roman"/>
@@ -14831,6 +16263,7 @@
         </w:rPr>
         <w:t xml:space="preserve"> </w:t>
       </w:r>
+      <w:proofErr w:type="spellStart"/>
       <w:r>
         <w:rPr>
           <w:rFonts w:ascii="Times New Roman" w:hAnsi="Times New Roman" w:cs="Times New Roman"/>
@@ -14838,6 +16271,7 @@
         </w:rPr>
         <w:t>mips</w:t>
       </w:r>
+      <w:proofErr w:type="spellEnd"/>
       <w:r>
         <w:rPr>
           <w:rFonts w:ascii="Times New Roman" w:hAnsi="Times New Roman" w:cs="Times New Roman"/>
@@ -14952,6 +16386,7 @@
         </w:rPr>
         <w:t xml:space="preserve"> 4000 </w:t>
       </w:r>
+      <w:proofErr w:type="spellStart"/>
       <w:r>
         <w:rPr>
           <w:rFonts w:ascii="Times New Roman" w:hAnsi="Times New Roman" w:cs="Times New Roman"/>
@@ -14959,6 +16394,7 @@
         </w:rPr>
         <w:t>mips</w:t>
       </w:r>
+      <w:proofErr w:type="spellEnd"/>
       <w:r>
         <w:rPr>
           <w:rFonts w:ascii="Times New Roman" w:hAnsi="Times New Roman" w:cs="Times New Roman"/>
@@ -15015,6 +16451,7 @@
         </w:rPr>
         <w:t xml:space="preserve"> 2000 </w:t>
       </w:r>
+      <w:proofErr w:type="spellStart"/>
       <w:r>
         <w:rPr>
           <w:rFonts w:ascii="Times New Roman" w:hAnsi="Times New Roman" w:cs="Times New Roman"/>
@@ -15022,6 +16459,7 @@
         </w:rPr>
         <w:t>mips</w:t>
       </w:r>
+      <w:proofErr w:type="spellEnd"/>
       <w:r>
         <w:rPr>
           <w:rFonts w:ascii="Times New Roman" w:hAnsi="Times New Roman" w:cs="Times New Roman"/>
@@ -15587,6 +17025,7 @@
               </w:rPr>
               <w:t xml:space="preserve"> 40.000 </w:t>
             </w:r>
+            <w:proofErr w:type="spellStart"/>
             <w:r>
               <w:rPr>
                 <w:rFonts w:ascii="Times New Roman" w:hAnsi="Times New Roman" w:cs="Times New Roman"/>
@@ -15594,6 +17033,7 @@
               </w:rPr>
               <w:t>mips</w:t>
             </w:r>
+            <w:proofErr w:type="spellEnd"/>
             <w:r>
               <w:rPr>
                 <w:rFonts w:ascii="Times New Roman" w:hAnsi="Times New Roman" w:cs="Times New Roman"/>
@@ -15887,7 +17327,23 @@
                 <w:rFonts w:ascii="Times New Roman" w:hAnsi="Times New Roman" w:cs="Times New Roman"/>
                 <w:lang w:val="en-US"/>
               </w:rPr>
-              <w:t xml:space="preserve">12.000 mips </w:t>
+              <w:t xml:space="preserve">12.000 </w:t>
+            </w:r>
+            <w:proofErr w:type="spellStart"/>
+            <w:r>
+              <w:rPr>
+                <w:rFonts w:ascii="Times New Roman" w:hAnsi="Times New Roman" w:cs="Times New Roman"/>
+                <w:lang w:val="en-US"/>
+              </w:rPr>
+              <w:t>mips</w:t>
+            </w:r>
+            <w:proofErr w:type="spellEnd"/>
+            <w:r>
+              <w:rPr>
+                <w:rFonts w:ascii="Times New Roman" w:hAnsi="Times New Roman" w:cs="Times New Roman"/>
+                <w:lang w:val="en-US"/>
+              </w:rPr>
+              <w:t xml:space="preserve"> </w:t>
             </w:r>
             <w:r>
               <w:rPr>
@@ -16013,7 +17469,23 @@
                 <w:rFonts w:ascii="Times New Roman" w:hAnsi="Times New Roman" w:cs="Times New Roman"/>
                 <w:lang w:val="en-US"/>
               </w:rPr>
-              <w:t xml:space="preserve">12.000 mips </w:t>
+              <w:t xml:space="preserve">12.000 </w:t>
+            </w:r>
+            <w:proofErr w:type="spellStart"/>
+            <w:r>
+              <w:rPr>
+                <w:rFonts w:ascii="Times New Roman" w:hAnsi="Times New Roman" w:cs="Times New Roman"/>
+                <w:lang w:val="en-US"/>
+              </w:rPr>
+              <w:t>mips</w:t>
+            </w:r>
+            <w:proofErr w:type="spellEnd"/>
+            <w:r>
+              <w:rPr>
+                <w:rFonts w:ascii="Times New Roman" w:hAnsi="Times New Roman" w:cs="Times New Roman"/>
+                <w:lang w:val="en-US"/>
+              </w:rPr>
+              <w:t xml:space="preserve"> </w:t>
             </w:r>
             <w:r>
               <w:rPr>
@@ -16139,7 +17611,23 @@
                 <w:rFonts w:ascii="Times New Roman" w:hAnsi="Times New Roman" w:cs="Times New Roman"/>
                 <w:lang w:val="en-US"/>
               </w:rPr>
-              <w:t xml:space="preserve">12.000 mips </w:t>
+              <w:t xml:space="preserve">12.000 </w:t>
+            </w:r>
+            <w:proofErr w:type="spellStart"/>
+            <w:r>
+              <w:rPr>
+                <w:rFonts w:ascii="Times New Roman" w:hAnsi="Times New Roman" w:cs="Times New Roman"/>
+                <w:lang w:val="en-US"/>
+              </w:rPr>
+              <w:t>mips</w:t>
+            </w:r>
+            <w:proofErr w:type="spellEnd"/>
+            <w:r>
+              <w:rPr>
+                <w:rFonts w:ascii="Times New Roman" w:hAnsi="Times New Roman" w:cs="Times New Roman"/>
+                <w:lang w:val="en-US"/>
+              </w:rPr>
+              <w:t xml:space="preserve"> </w:t>
             </w:r>
             <w:r>
               <w:rPr>
@@ -16265,7 +17753,23 @@
                 <w:rFonts w:ascii="Times New Roman" w:hAnsi="Times New Roman" w:cs="Times New Roman"/>
                 <w:lang w:val="en-US"/>
               </w:rPr>
-              <w:t xml:space="preserve">4.000 mips </w:t>
+              <w:t xml:space="preserve">4.000 </w:t>
+            </w:r>
+            <w:proofErr w:type="spellStart"/>
+            <w:r>
+              <w:rPr>
+                <w:rFonts w:ascii="Times New Roman" w:hAnsi="Times New Roman" w:cs="Times New Roman"/>
+                <w:lang w:val="en-US"/>
+              </w:rPr>
+              <w:t>mips</w:t>
+            </w:r>
+            <w:proofErr w:type="spellEnd"/>
+            <w:r>
+              <w:rPr>
+                <w:rFonts w:ascii="Times New Roman" w:hAnsi="Times New Roman" w:cs="Times New Roman"/>
+                <w:lang w:val="en-US"/>
+              </w:rPr>
+              <w:t xml:space="preserve"> </w:t>
             </w:r>
             <w:r>
               <w:rPr>
@@ -16368,6 +17872,7 @@
               </w:rPr>
               <w:t xml:space="preserve"> 40.000 </w:t>
             </w:r>
+            <w:proofErr w:type="spellStart"/>
             <w:r>
               <w:rPr>
                 <w:rFonts w:ascii="Times New Roman" w:hAnsi="Times New Roman" w:cs="Times New Roman"/>
@@ -16375,6 +17880,7 @@
               </w:rPr>
               <w:t>mips</w:t>
             </w:r>
+            <w:proofErr w:type="spellEnd"/>
             <w:r>
               <w:rPr>
                 <w:rFonts w:ascii="Times New Roman" w:hAnsi="Times New Roman" w:cs="Times New Roman"/>
@@ -16385,8 +17891,23 @@
               <w:rPr>
                 <w:rFonts w:ascii="Times New Roman" w:hAnsi="Times New Roman" w:cs="Times New Roman"/>
               </w:rPr>
-              <w:t xml:space="preserve">με ακολουθιακό διαμοιρασμό των </w:t>
+              <w:t xml:space="preserve">με </w:t>
             </w:r>
+            <w:proofErr w:type="spellStart"/>
+            <w:r>
+              <w:rPr>
+                <w:rFonts w:ascii="Times New Roman" w:hAnsi="Times New Roman" w:cs="Times New Roman"/>
+              </w:rPr>
+              <w:t>ακολουθιακό</w:t>
+            </w:r>
+            <w:proofErr w:type="spellEnd"/>
+            <w:r>
+              <w:rPr>
+                <w:rFonts w:ascii="Times New Roman" w:hAnsi="Times New Roman" w:cs="Times New Roman"/>
+              </w:rPr>
+              <w:t xml:space="preserve"> διαμοιρασμό των </w:t>
+            </w:r>
+            <w:proofErr w:type="spellStart"/>
             <w:r>
               <w:rPr>
                 <w:rFonts w:ascii="Times New Roman" w:hAnsi="Times New Roman" w:cs="Times New Roman"/>
@@ -16394,6 +17915,7 @@
               </w:rPr>
               <w:t>Vms</w:t>
             </w:r>
+            <w:proofErr w:type="spellEnd"/>
           </w:p>
         </w:tc>
         <w:tc>
@@ -16788,8 +18310,18 @@
           <w:b/>
           <w:bCs/>
         </w:rPr>
-        <w:t xml:space="preserve"> και ακολουθιακά</w:t>
-      </w:r>
+        <w:t xml:space="preserve"> και </w:t>
+      </w:r>
+      <w:proofErr w:type="spellStart"/>
+      <w:r>
+        <w:rPr>
+          <w:rFonts w:ascii="Times New Roman" w:hAnsi="Times New Roman" w:cs="Times New Roman"/>
+          <w:b/>
+          <w:bCs/>
+        </w:rPr>
+        <w:t>ακολουθιακά</w:t>
+      </w:r>
+      <w:proofErr w:type="spellEnd"/>
       <w:r>
         <w:rPr>
           <w:rFonts w:ascii="Times New Roman" w:hAnsi="Times New Roman" w:cs="Times New Roman"/>
@@ -18438,7 +19970,39 @@
           <w:rFonts w:ascii="Times New Roman" w:hAnsi="Times New Roman" w:cs="Times New Roman"/>
           <w:lang w:val="en-US"/>
         </w:rPr>
-        <w:t xml:space="preserve"> 1000 mips, 2048 ram, storage 1000000, bw 10000.</w:t>
+        <w:t xml:space="preserve"> 1000 </w:t>
+      </w:r>
+      <w:proofErr w:type="spellStart"/>
+      <w:r>
+        <w:rPr>
+          <w:rFonts w:ascii="Times New Roman" w:hAnsi="Times New Roman" w:cs="Times New Roman"/>
+          <w:lang w:val="en-US"/>
+        </w:rPr>
+        <w:t>mips</w:t>
+      </w:r>
+      <w:proofErr w:type="spellEnd"/>
+      <w:r>
+        <w:rPr>
+          <w:rFonts w:ascii="Times New Roman" w:hAnsi="Times New Roman" w:cs="Times New Roman"/>
+          <w:lang w:val="en-US"/>
+        </w:rPr>
+        <w:t xml:space="preserve">, 2048 ram, storage 1000000, </w:t>
+      </w:r>
+      <w:proofErr w:type="spellStart"/>
+      <w:r>
+        <w:rPr>
+          <w:rFonts w:ascii="Times New Roman" w:hAnsi="Times New Roman" w:cs="Times New Roman"/>
+          <w:lang w:val="en-US"/>
+        </w:rPr>
+        <w:t>bw</w:t>
+      </w:r>
+      <w:proofErr w:type="spellEnd"/>
+      <w:r>
+        <w:rPr>
+          <w:rFonts w:ascii="Times New Roman" w:hAnsi="Times New Roman" w:cs="Times New Roman"/>
+          <w:lang w:val="en-US"/>
+        </w:rPr>
+        <w:t xml:space="preserve"> 10000.</w:t>
       </w:r>
       <w:r>
         <w:rPr>
@@ -18471,7 +20035,23 @@
           <w:rFonts w:ascii="Times New Roman" w:hAnsi="Times New Roman" w:cs="Times New Roman"/>
           <w:lang w:val="en-US"/>
         </w:rPr>
-        <w:t xml:space="preserve"> Vm </w:t>
+        <w:t xml:space="preserve"> </w:t>
+      </w:r>
+      <w:proofErr w:type="spellStart"/>
+      <w:r>
+        <w:rPr>
+          <w:rFonts w:ascii="Times New Roman" w:hAnsi="Times New Roman" w:cs="Times New Roman"/>
+          <w:lang w:val="en-US"/>
+        </w:rPr>
+        <w:t>Vm</w:t>
+      </w:r>
+      <w:proofErr w:type="spellEnd"/>
+      <w:r>
+        <w:rPr>
+          <w:rFonts w:ascii="Times New Roman" w:hAnsi="Times New Roman" w:cs="Times New Roman"/>
+          <w:lang w:val="en-US"/>
+        </w:rPr>
+        <w:t xml:space="preserve"> </w:t>
       </w:r>
       <w:r>
         <w:rPr>
@@ -18484,7 +20064,15 @@
           <w:rFonts w:ascii="Times New Roman" w:hAnsi="Times New Roman" w:cs="Times New Roman"/>
           <w:lang w:val="en-US"/>
         </w:rPr>
-        <w:t xml:space="preserve"> 1000 mip</w:t>
+        <w:t xml:space="preserve"> 1000 </w:t>
+      </w:r>
+      <w:proofErr w:type="spellStart"/>
+      <w:r>
+        <w:rPr>
+          <w:rFonts w:ascii="Times New Roman" w:hAnsi="Times New Roman" w:cs="Times New Roman"/>
+          <w:lang w:val="en-US"/>
+        </w:rPr>
+        <w:t>mip</w:t>
       </w:r>
       <w:r>
         <w:rPr>
@@ -18493,12 +20081,29 @@
         </w:rPr>
         <w:t>s</w:t>
       </w:r>
-      <w:r>
-        <w:rPr>
-          <w:rFonts w:ascii="Times New Roman" w:hAnsi="Times New Roman" w:cs="Times New Roman"/>
-          <w:lang w:val="en-US"/>
-        </w:rPr>
-        <w:t>, 512 ram, storage 10000, bw 1000.</w:t>
+      <w:proofErr w:type="spellEnd"/>
+      <w:r>
+        <w:rPr>
+          <w:rFonts w:ascii="Times New Roman" w:hAnsi="Times New Roman" w:cs="Times New Roman"/>
+          <w:lang w:val="en-US"/>
+        </w:rPr>
+        <w:t xml:space="preserve">, 512 ram, storage 10000, </w:t>
+      </w:r>
+      <w:proofErr w:type="spellStart"/>
+      <w:r>
+        <w:rPr>
+          <w:rFonts w:ascii="Times New Roman" w:hAnsi="Times New Roman" w:cs="Times New Roman"/>
+          <w:lang w:val="en-US"/>
+        </w:rPr>
+        <w:t>bw</w:t>
+      </w:r>
+      <w:proofErr w:type="spellEnd"/>
+      <w:r>
+        <w:rPr>
+          <w:rFonts w:ascii="Times New Roman" w:hAnsi="Times New Roman" w:cs="Times New Roman"/>
+          <w:lang w:val="en-US"/>
+        </w:rPr>
+        <w:t xml:space="preserve"> 1000.</w:t>
       </w:r>
     </w:p>
     <w:p>
@@ -18577,6 +20182,7 @@
         </w:rPr>
         <w:t xml:space="preserve"> είτε στις </w:t>
       </w:r>
+      <w:proofErr w:type="spellStart"/>
       <w:r>
         <w:rPr>
           <w:rFonts w:ascii="Times New Roman" w:hAnsi="Times New Roman" w:cs="Times New Roman"/>
@@ -18584,6 +20190,7 @@
         </w:rPr>
         <w:t>mips</w:t>
       </w:r>
+      <w:proofErr w:type="spellEnd"/>
       <w:r>
         <w:rPr>
           <w:rFonts w:ascii="Times New Roman" w:hAnsi="Times New Roman" w:cs="Times New Roman"/>
@@ -18655,6 +20262,7 @@
         </w:rPr>
         <w:t xml:space="preserve"> #1, έχουμε 6000 </w:t>
       </w:r>
+      <w:proofErr w:type="spellStart"/>
       <w:r>
         <w:rPr>
           <w:rFonts w:ascii="Times New Roman" w:hAnsi="Times New Roman" w:cs="Times New Roman"/>
@@ -18662,6 +20270,7 @@
         </w:rPr>
         <w:t>mips</w:t>
       </w:r>
+      <w:proofErr w:type="spellEnd"/>
       <w:r>
         <w:rPr>
           <w:rFonts w:ascii="Times New Roman" w:hAnsi="Times New Roman" w:cs="Times New Roman"/>
@@ -18752,6 +20361,7 @@
         </w:rPr>
         <w:t xml:space="preserve">Βάζουμε 2000 </w:t>
       </w:r>
+      <w:proofErr w:type="spellStart"/>
       <w:r>
         <w:rPr>
           <w:rFonts w:ascii="Times New Roman" w:hAnsi="Times New Roman" w:cs="Times New Roman"/>
@@ -18759,6 +20369,7 @@
         </w:rPr>
         <w:t>mips</w:t>
       </w:r>
+      <w:proofErr w:type="spellEnd"/>
       <w:r>
         <w:rPr>
           <w:rFonts w:ascii="Times New Roman" w:hAnsi="Times New Roman" w:cs="Times New Roman"/>
@@ -19067,6 +20678,7 @@
         </w:rPr>
         <w:t xml:space="preserve">περισσότερα </w:t>
       </w:r>
+      <w:proofErr w:type="spellStart"/>
       <w:r>
         <w:rPr>
           <w:rFonts w:ascii="Times New Roman" w:hAnsi="Times New Roman" w:cs="Times New Roman"/>
@@ -19074,6 +20686,7 @@
         </w:rPr>
         <w:t>mips</w:t>
       </w:r>
+      <w:proofErr w:type="spellEnd"/>
       <w:r>
         <w:rPr>
           <w:rFonts w:ascii="Times New Roman" w:hAnsi="Times New Roman" w:cs="Times New Roman"/>
@@ -19200,7 +20813,21 @@
         <w:rPr>
           <w:rFonts w:ascii="Times New Roman" w:hAnsi="Times New Roman" w:cs="Times New Roman"/>
         </w:rPr>
-        <w:t xml:space="preserve"> #1, τετραπύρηνο. Με 8 </w:t>
+        <w:t xml:space="preserve"> #1, </w:t>
+      </w:r>
+      <w:proofErr w:type="spellStart"/>
+      <w:r>
+        <w:rPr>
+          <w:rFonts w:ascii="Times New Roman" w:hAnsi="Times New Roman" w:cs="Times New Roman"/>
+        </w:rPr>
+        <w:t>τετραπύρηνο</w:t>
+      </w:r>
+      <w:proofErr w:type="spellEnd"/>
+      <w:r>
+        <w:rPr>
+          <w:rFonts w:ascii="Times New Roman" w:hAnsi="Times New Roman" w:cs="Times New Roman"/>
+        </w:rPr>
+        <w:t xml:space="preserve">. Με 8 </w:t>
       </w:r>
       <w:r>
         <w:rPr>
@@ -19232,7 +20859,21 @@
         <w:rPr>
           <w:rFonts w:ascii="Times New Roman" w:hAnsi="Times New Roman" w:cs="Times New Roman"/>
         </w:rPr>
-        <w:t xml:space="preserve">α δε μας φτάνουν δύο τετραπύρηνοι </w:t>
+        <w:t xml:space="preserve">α δε μας φτάνουν δύο </w:t>
+      </w:r>
+      <w:proofErr w:type="spellStart"/>
+      <w:r>
+        <w:rPr>
+          <w:rFonts w:ascii="Times New Roman" w:hAnsi="Times New Roman" w:cs="Times New Roman"/>
+        </w:rPr>
+        <w:t>τετραπύρηνοι</w:t>
+      </w:r>
+      <w:proofErr w:type="spellEnd"/>
+      <w:r>
+        <w:rPr>
+          <w:rFonts w:ascii="Times New Roman" w:hAnsi="Times New Roman" w:cs="Times New Roman"/>
+        </w:rPr>
+        <w:t xml:space="preserve"> </w:t>
       </w:r>
       <w:r>
         <w:rPr>
@@ -19537,7 +21178,21 @@
         <w:rPr>
           <w:rFonts w:ascii="Times New Roman" w:hAnsi="Times New Roman" w:cs="Times New Roman"/>
         </w:rPr>
-        <w:t xml:space="preserve">Αν προσθέσουμε έναν τετραπύρηνο </w:t>
+        <w:t xml:space="preserve">Αν προσθέσουμε έναν </w:t>
+      </w:r>
+      <w:proofErr w:type="spellStart"/>
+      <w:r>
+        <w:rPr>
+          <w:rFonts w:ascii="Times New Roman" w:hAnsi="Times New Roman" w:cs="Times New Roman"/>
+        </w:rPr>
+        <w:t>τετραπύρηνο</w:t>
+      </w:r>
+      <w:proofErr w:type="spellEnd"/>
+      <w:r>
+        <w:rPr>
+          <w:rFonts w:ascii="Times New Roman" w:hAnsi="Times New Roman" w:cs="Times New Roman"/>
+        </w:rPr>
+        <w:t xml:space="preserve"> </w:t>
       </w:r>
       <w:r>
         <w:rPr>
@@ -19590,7 +21245,23 @@
           <w:rFonts w:ascii="Times New Roman" w:hAnsi="Times New Roman" w:cs="Times New Roman"/>
           <w:lang w:val="en-US"/>
         </w:rPr>
-        <w:t>4 PE = 4000 mips, 2048 RAM =&gt; 4 VM</w:t>
+        <w:t xml:space="preserve">4 PE = 4000 </w:t>
+      </w:r>
+      <w:proofErr w:type="spellStart"/>
+      <w:r>
+        <w:rPr>
+          <w:rFonts w:ascii="Times New Roman" w:hAnsi="Times New Roman" w:cs="Times New Roman"/>
+          <w:lang w:val="en-US"/>
+        </w:rPr>
+        <w:t>mips</w:t>
+      </w:r>
+      <w:proofErr w:type="spellEnd"/>
+      <w:r>
+        <w:rPr>
+          <w:rFonts w:ascii="Times New Roman" w:hAnsi="Times New Roman" w:cs="Times New Roman"/>
+          <w:lang w:val="en-US"/>
+        </w:rPr>
+        <w:t>, 2048 RAM =&gt; 4 VM</w:t>
       </w:r>
     </w:p>
     <w:p>
@@ -19617,7 +21288,23 @@
           <w:rFonts w:ascii="Times New Roman" w:hAnsi="Times New Roman" w:cs="Times New Roman"/>
           <w:lang w:val="en-US"/>
         </w:rPr>
-        <w:t>4 PE = 4000 mips, 2048 RAM =&gt; 4 VM</w:t>
+        <w:t xml:space="preserve">4 PE = 4000 </w:t>
+      </w:r>
+      <w:proofErr w:type="spellStart"/>
+      <w:r>
+        <w:rPr>
+          <w:rFonts w:ascii="Times New Roman" w:hAnsi="Times New Roman" w:cs="Times New Roman"/>
+          <w:lang w:val="en-US"/>
+        </w:rPr>
+        <w:t>mips</w:t>
+      </w:r>
+      <w:proofErr w:type="spellEnd"/>
+      <w:r>
+        <w:rPr>
+          <w:rFonts w:ascii="Times New Roman" w:hAnsi="Times New Roman" w:cs="Times New Roman"/>
+          <w:lang w:val="en-US"/>
+        </w:rPr>
+        <w:t>, 2048 RAM =&gt; 4 VM</w:t>
       </w:r>
     </w:p>
     <w:p>
@@ -19644,7 +21331,23 @@
           <w:rFonts w:ascii="Times New Roman" w:hAnsi="Times New Roman" w:cs="Times New Roman"/>
           <w:lang w:val="en-US"/>
         </w:rPr>
-        <w:t>2 PE = 2000 mips, 2048 RAM =&gt; 2 VM</w:t>
+        <w:t xml:space="preserve">2 PE = 2000 </w:t>
+      </w:r>
+      <w:proofErr w:type="spellStart"/>
+      <w:r>
+        <w:rPr>
+          <w:rFonts w:ascii="Times New Roman" w:hAnsi="Times New Roman" w:cs="Times New Roman"/>
+          <w:lang w:val="en-US"/>
+        </w:rPr>
+        <w:t>mips</w:t>
+      </w:r>
+      <w:proofErr w:type="spellEnd"/>
+      <w:r>
+        <w:rPr>
+          <w:rFonts w:ascii="Times New Roman" w:hAnsi="Times New Roman" w:cs="Times New Roman"/>
+          <w:lang w:val="en-US"/>
+        </w:rPr>
+        <w:t>, 2048 RAM =&gt; 2 VM</w:t>
       </w:r>
     </w:p>
     <w:p>
@@ -19916,6 +21619,7 @@
         </w:rPr>
         <w:t xml:space="preserve"> * 1000</w:t>
       </w:r>
+      <w:proofErr w:type="spellStart"/>
       <w:r>
         <w:rPr>
           <w:rFonts w:ascii="Times New Roman" w:hAnsi="Times New Roman" w:cs="Times New Roman"/>
@@ -19923,12 +21627,14 @@
         </w:rPr>
         <w:t>mips</w:t>
       </w:r>
+      <w:proofErr w:type="spellEnd"/>
       <w:r>
         <w:rPr>
           <w:rFonts w:ascii="Times New Roman" w:hAnsi="Times New Roman" w:cs="Times New Roman"/>
         </w:rPr>
         <w:t xml:space="preserve"> =10.000 </w:t>
       </w:r>
+      <w:proofErr w:type="spellStart"/>
       <w:r>
         <w:rPr>
           <w:rFonts w:ascii="Times New Roman" w:hAnsi="Times New Roman" w:cs="Times New Roman"/>
@@ -19936,6 +21642,7 @@
         </w:rPr>
         <w:t>mips</w:t>
       </w:r>
+      <w:proofErr w:type="spellEnd"/>
       <w:r>
         <w:rPr>
           <w:rFonts w:ascii="Times New Roman" w:hAnsi="Times New Roman" w:cs="Times New Roman"/>
@@ -20006,6 +21713,7 @@
         </w:rPr>
         <w:t xml:space="preserve"> 10.000 </w:t>
       </w:r>
+      <w:proofErr w:type="spellStart"/>
       <w:r>
         <w:rPr>
           <w:rFonts w:ascii="Times New Roman" w:hAnsi="Times New Roman" w:cs="Times New Roman"/>
@@ -20013,6 +21721,7 @@
         </w:rPr>
         <w:t>mips</w:t>
       </w:r>
+      <w:proofErr w:type="spellEnd"/>
       <w:r>
         <w:rPr>
           <w:rFonts w:ascii="Times New Roman" w:hAnsi="Times New Roman" w:cs="Times New Roman"/>
@@ -20090,6 +21799,7 @@
         </w:rPr>
         <w:t xml:space="preserve"> * 1000</w:t>
       </w:r>
+      <w:proofErr w:type="spellStart"/>
       <w:r>
         <w:rPr>
           <w:rFonts w:ascii="Times New Roman" w:hAnsi="Times New Roman" w:cs="Times New Roman"/>
@@ -20097,6 +21807,7 @@
         </w:rPr>
         <w:t>mips</w:t>
       </w:r>
+      <w:proofErr w:type="spellEnd"/>
       <w:r>
         <w:rPr>
           <w:rFonts w:ascii="Times New Roman" w:hAnsi="Times New Roman" w:cs="Times New Roman"/>
@@ -20115,6 +21826,7 @@
         </w:rPr>
         <w:t xml:space="preserve">.000 </w:t>
       </w:r>
+      <w:proofErr w:type="spellStart"/>
       <w:r>
         <w:rPr>
           <w:rFonts w:ascii="Times New Roman" w:hAnsi="Times New Roman" w:cs="Times New Roman"/>
@@ -20122,6 +21834,7 @@
         </w:rPr>
         <w:t>mips</w:t>
       </w:r>
+      <w:proofErr w:type="spellEnd"/>
       <w:r>
         <w:rPr>
           <w:rFonts w:ascii="Times New Roman" w:hAnsi="Times New Roman" w:cs="Times New Roman"/>
@@ -20186,6 +21899,7 @@
         </w:rPr>
         <w:t xml:space="preserve"> =&gt; 6.000 </w:t>
       </w:r>
+      <w:proofErr w:type="spellStart"/>
       <w:r>
         <w:rPr>
           <w:rFonts w:ascii="Times New Roman" w:hAnsi="Times New Roman" w:cs="Times New Roman"/>
@@ -20193,6 +21907,7 @@
         </w:rPr>
         <w:t>mips</w:t>
       </w:r>
+      <w:proofErr w:type="spellEnd"/>
       <w:r>
         <w:rPr>
           <w:rFonts w:ascii="Times New Roman" w:hAnsi="Times New Roman" w:cs="Times New Roman"/>
@@ -20293,6 +22008,7 @@
         </w:rPr>
         <w:t xml:space="preserve"> διαμοιράζονται 4.000 </w:t>
       </w:r>
+      <w:proofErr w:type="spellStart"/>
       <w:r>
         <w:rPr>
           <w:rFonts w:ascii="Times New Roman" w:hAnsi="Times New Roman" w:cs="Times New Roman"/>
@@ -20300,6 +22016,7 @@
         </w:rPr>
         <w:t>mips</w:t>
       </w:r>
+      <w:proofErr w:type="spellEnd"/>
       <w:r>
         <w:rPr>
           <w:rFonts w:ascii="Times New Roman" w:hAnsi="Times New Roman" w:cs="Times New Roman"/>
@@ -20561,6 +22278,7 @@
         </w:rPr>
         <w:t xml:space="preserve"> </w:t>
       </w:r>
+      <w:proofErr w:type="spellStart"/>
       <w:r>
         <w:rPr>
           <w:rFonts w:ascii="Times New Roman" w:hAnsi="Times New Roman" w:cs="Times New Roman"/>
@@ -20568,6 +22286,7 @@
         </w:rPr>
         <w:t>VmAllocationPolicy</w:t>
       </w:r>
+      <w:proofErr w:type="spellEnd"/>
       <w:r>
         <w:rPr>
           <w:rFonts w:ascii="Times New Roman" w:hAnsi="Times New Roman" w:cs="Times New Roman"/>
@@ -20599,6 +22318,7 @@
         </w:rPr>
         <w:t xml:space="preserve"> </w:t>
       </w:r>
+      <w:proofErr w:type="spellStart"/>
       <w:r>
         <w:rPr>
           <w:rFonts w:ascii="Times New Roman" w:hAnsi="Times New Roman" w:cs="Times New Roman"/>
@@ -20606,6 +22326,7 @@
         </w:rPr>
         <w:t>VmAllocationPolicySimple</w:t>
       </w:r>
+      <w:proofErr w:type="spellEnd"/>
       <w:r>
         <w:rPr>
           <w:rFonts w:ascii="Times New Roman" w:hAnsi="Times New Roman" w:cs="Times New Roman"/>
@@ -20656,6 +22377,7 @@
         </w:rPr>
         <w:t xml:space="preserve"> </w:t>
       </w:r>
+      <w:proofErr w:type="spellStart"/>
       <w:r>
         <w:rPr>
           <w:rFonts w:ascii="Times New Roman" w:hAnsi="Times New Roman" w:cs="Times New Roman"/>
@@ -20663,6 +22385,7 @@
         </w:rPr>
         <w:t>VmAllocationPolicy</w:t>
       </w:r>
+      <w:proofErr w:type="spellEnd"/>
       <w:r>
         <w:rPr>
           <w:rFonts w:ascii="Times New Roman" w:hAnsi="Times New Roman" w:cs="Times New Roman"/>
@@ -20729,6 +22452,7 @@
         </w:rPr>
         <w:t xml:space="preserve"> </w:t>
       </w:r>
+      <w:proofErr w:type="spellStart"/>
       <w:r>
         <w:rPr>
           <w:rFonts w:ascii="Times New Roman" w:hAnsi="Times New Roman" w:cs="Times New Roman"/>
@@ -20736,6 +22460,7 @@
         </w:rPr>
         <w:t>VmAllocationPolicyMyOwnPolicy</w:t>
       </w:r>
+      <w:proofErr w:type="spellEnd"/>
       <w:r>
         <w:rPr>
           <w:rFonts w:ascii="Times New Roman" w:hAnsi="Times New Roman" w:cs="Times New Roman"/>
@@ -20784,7 +22509,29 @@
           <w:szCs w:val="22"/>
           <w:lang w:val="en-US"/>
         </w:rPr>
-        <w:t>// 6. Finally, we need to create a PowerDatacenter object.</w:t>
+        <w:t xml:space="preserve">// 6. Finally, we need to create a </w:t>
+      </w:r>
+      <w:proofErr w:type="spellStart"/>
+      <w:r>
+        <w:rPr>
+          <w:i/>
+          <w:iCs/>
+          <w:sz w:val="22"/>
+          <w:szCs w:val="22"/>
+          <w:lang w:val="en-US"/>
+        </w:rPr>
+        <w:t>PowerDatacenter</w:t>
+      </w:r>
+      <w:proofErr w:type="spellEnd"/>
+      <w:r>
+        <w:rPr>
+          <w:i/>
+          <w:iCs/>
+          <w:sz w:val="22"/>
+          <w:szCs w:val="22"/>
+          <w:lang w:val="en-US"/>
+        </w:rPr>
+        <w:t xml:space="preserve"> object.</w:t>
       </w:r>
     </w:p>
     <w:p>
@@ -20809,8 +22556,31 @@
           <w:szCs w:val="22"/>
           <w:lang w:val="en-US"/>
         </w:rPr>
-        <w:t xml:space="preserve">Datacenter datacenter = </w:t>
-      </w:r>
+        <w:t xml:space="preserve">Datacenter </w:t>
+      </w:r>
+      <w:proofErr w:type="spellStart"/>
+      <w:r>
+        <w:rPr>
+          <w:i/>
+          <w:iCs/>
+          <w:sz w:val="22"/>
+          <w:szCs w:val="22"/>
+          <w:lang w:val="en-US"/>
+        </w:rPr>
+        <w:t>datacenter</w:t>
+      </w:r>
+      <w:proofErr w:type="spellEnd"/>
+      <w:r>
+        <w:rPr>
+          <w:i/>
+          <w:iCs/>
+          <w:sz w:val="22"/>
+          <w:szCs w:val="22"/>
+          <w:lang w:val="en-US"/>
+        </w:rPr>
+        <w:t xml:space="preserve"> = </w:t>
+      </w:r>
+      <w:proofErr w:type="gramStart"/>
       <w:r>
         <w:rPr>
           <w:b/>
@@ -20833,6 +22603,7 @@
         </w:rPr>
         <w:t>;</w:t>
       </w:r>
+      <w:proofErr w:type="gramEnd"/>
     </w:p>
     <w:p>
       <w:pPr>
@@ -20934,7 +22705,29 @@
           <w:szCs w:val="22"/>
           <w:lang w:val="en-US"/>
         </w:rPr>
-        <w:t xml:space="preserve"> Datacenter(name, characteristics, </w:t>
+        <w:t xml:space="preserve"> </w:t>
+      </w:r>
+      <w:proofErr w:type="gramStart"/>
+      <w:r>
+        <w:rPr>
+          <w:i/>
+          <w:iCs/>
+          <w:sz w:val="22"/>
+          <w:szCs w:val="22"/>
+          <w:lang w:val="en-US"/>
+        </w:rPr>
+        <w:t>Datacenter(</w:t>
+      </w:r>
+      <w:proofErr w:type="gramEnd"/>
+      <w:r>
+        <w:rPr>
+          <w:i/>
+          <w:iCs/>
+          <w:sz w:val="22"/>
+          <w:szCs w:val="22"/>
+          <w:lang w:val="en-US"/>
+        </w:rPr>
+        <w:t xml:space="preserve">name, characteristics, </w:t>
       </w:r>
       <w:r>
         <w:rPr>
@@ -20958,6 +22751,7 @@
         </w:rPr>
         <w:t xml:space="preserve"> </w:t>
       </w:r>
+      <w:proofErr w:type="spellStart"/>
       <w:r>
         <w:rPr>
           <w:i/>
@@ -20986,6 +22780,7 @@
         </w:rPr>
         <w:t>olicy</w:t>
       </w:r>
+      <w:proofErr w:type="spellEnd"/>
       <w:r>
         <w:rPr>
           <w:i/>
@@ -20994,7 +22789,51 @@
           <w:szCs w:val="22"/>
           <w:lang w:val="en-US"/>
         </w:rPr>
-        <w:t>(hostList), storageList, 0);</w:t>
+        <w:t>(</w:t>
+      </w:r>
+      <w:proofErr w:type="spellStart"/>
+      <w:r>
+        <w:rPr>
+          <w:i/>
+          <w:iCs/>
+          <w:sz w:val="22"/>
+          <w:szCs w:val="22"/>
+          <w:lang w:val="en-US"/>
+        </w:rPr>
+        <w:t>hostList</w:t>
+      </w:r>
+      <w:proofErr w:type="spellEnd"/>
+      <w:r>
+        <w:rPr>
+          <w:i/>
+          <w:iCs/>
+          <w:sz w:val="22"/>
+          <w:szCs w:val="22"/>
+          <w:lang w:val="en-US"/>
+        </w:rPr>
+        <w:t xml:space="preserve">), </w:t>
+      </w:r>
+      <w:proofErr w:type="spellStart"/>
+      <w:r>
+        <w:rPr>
+          <w:i/>
+          <w:iCs/>
+          <w:sz w:val="22"/>
+          <w:szCs w:val="22"/>
+          <w:lang w:val="en-US"/>
+        </w:rPr>
+        <w:t>storageList</w:t>
+      </w:r>
+      <w:proofErr w:type="spellEnd"/>
+      <w:r>
+        <w:rPr>
+          <w:i/>
+          <w:iCs/>
+          <w:sz w:val="22"/>
+          <w:szCs w:val="22"/>
+          <w:lang w:val="en-US"/>
+        </w:rPr>
+        <w:t>, 0);</w:t>
       </w:r>
     </w:p>
     <w:p>
@@ -21076,7 +22915,30 @@
           <w:lang w:val="en-US"/>
         </w:rPr>
         <w:tab/>
-        <w:t>e.printStackTrace();</w:t>
+      </w:r>
+      <w:proofErr w:type="spellStart"/>
+      <w:proofErr w:type="gramStart"/>
+      <w:r>
+        <w:rPr>
+          <w:i/>
+          <w:iCs/>
+          <w:sz w:val="22"/>
+          <w:szCs w:val="22"/>
+          <w:lang w:val="en-US"/>
+        </w:rPr>
+        <w:t>e.printStackTrace</w:t>
+      </w:r>
+      <w:proofErr w:type="spellEnd"/>
+      <w:proofErr w:type="gramEnd"/>
+      <w:r>
+        <w:rPr>
+          <w:i/>
+          <w:iCs/>
+          <w:sz w:val="22"/>
+          <w:szCs w:val="22"/>
+          <w:lang w:val="en-US"/>
+        </w:rPr>
+        <w:t>();</w:t>
       </w:r>
     </w:p>
     <w:p>
@@ -21170,8 +23032,9 @@
           <w:szCs w:val="22"/>
           <w:lang w:val="en-US"/>
         </w:rPr>
-        <w:t xml:space="preserve"> datacenter</w:t>
-      </w:r>
+        <w:t xml:space="preserve"> </w:t>
+      </w:r>
+      <w:proofErr w:type="gramStart"/>
       <w:r>
         <w:rPr>
           <w:i/>
@@ -21180,8 +23043,19 @@
           <w:szCs w:val="22"/>
           <w:lang w:val="en-US"/>
         </w:rPr>
+        <w:t>datacenter</w:t>
+      </w:r>
+      <w:r>
+        <w:rPr>
+          <w:i/>
+          <w:iCs/>
+          <w:sz w:val="22"/>
+          <w:szCs w:val="22"/>
+          <w:lang w:val="en-US"/>
+        </w:rPr>
         <w:t>;</w:t>
       </w:r>
+      <w:proofErr w:type="gramEnd"/>
     </w:p>
     <w:p>
       <w:pPr>
@@ -21365,6 +23239,7 @@
         </w:rPr>
         <w:t xml:space="preserve"> </w:t>
       </w:r>
+      <w:proofErr w:type="spellStart"/>
       <w:r>
         <w:rPr>
           <w:rFonts w:ascii="Times New Roman" w:hAnsi="Times New Roman" w:cs="Times New Roman"/>
@@ -21372,6 +23247,7 @@
         </w:rPr>
         <w:t>DatacenterBroker</w:t>
       </w:r>
+      <w:proofErr w:type="spellEnd"/>
       <w:r>
         <w:rPr>
           <w:rFonts w:ascii="Times New Roman" w:hAnsi="Times New Roman" w:cs="Times New Roman"/>
@@ -21516,6 +23392,7 @@
         </w:rPr>
         <w:t xml:space="preserve"> </w:t>
       </w:r>
+      <w:proofErr w:type="spellStart"/>
       <w:r>
         <w:rPr>
           <w:rFonts w:ascii="Times New Roman" w:hAnsi="Times New Roman" w:cs="Times New Roman"/>
@@ -21523,6 +23400,7 @@
         </w:rPr>
         <w:t>submitVmlist</w:t>
       </w:r>
+      <w:proofErr w:type="spellEnd"/>
       <w:r>
         <w:rPr>
           <w:rFonts w:ascii="Times New Roman" w:hAnsi="Times New Roman" w:cs="Times New Roman"/>
@@ -21550,6 +23428,7 @@
         </w:rPr>
         <w:t xml:space="preserve"> </w:t>
       </w:r>
+      <w:proofErr w:type="spellStart"/>
       <w:r>
         <w:rPr>
           <w:rFonts w:ascii="Times New Roman" w:hAnsi="Times New Roman" w:cs="Times New Roman"/>
@@ -21557,6 +23436,7 @@
         </w:rPr>
         <w:t>submitCloudletList</w:t>
       </w:r>
+      <w:proofErr w:type="spellEnd"/>
       <w:r>
         <w:rPr>
           <w:rFonts w:ascii="Times New Roman" w:hAnsi="Times New Roman" w:cs="Times New Roman"/>
@@ -21764,6 +23644,7 @@
         </w:rPr>
         <w:t xml:space="preserve"> </w:t>
       </w:r>
+      <w:proofErr w:type="spellStart"/>
       <w:r>
         <w:rPr>
           <w:rFonts w:ascii="Times New Roman" w:hAnsi="Times New Roman" w:cs="Times New Roman"/>
@@ -21772,6 +23653,7 @@
         </w:rPr>
         <w:t>etc</w:t>
       </w:r>
+      <w:proofErr w:type="spellEnd"/>
       <w:r>
         <w:rPr>
           <w:rFonts w:ascii="Times New Roman" w:hAnsi="Times New Roman" w:cs="Times New Roman"/>
@@ -21811,6 +23693,7 @@
         </w:rPr>
         <w:t xml:space="preserve">την κλάση </w:t>
       </w:r>
+      <w:proofErr w:type="spellStart"/>
       <w:r>
         <w:rPr>
           <w:rFonts w:ascii="Times New Roman" w:hAnsi="Times New Roman" w:cs="Times New Roman"/>
@@ -21818,6 +23701,7 @@
         </w:rPr>
         <w:t>CloudletScheduler</w:t>
       </w:r>
+      <w:proofErr w:type="spellEnd"/>
       <w:r>
         <w:rPr>
           <w:rFonts w:ascii="Times New Roman" w:hAnsi="Times New Roman" w:cs="Times New Roman"/>
@@ -21855,6 +23739,7 @@
         </w:rPr>
         <w:t xml:space="preserve"> </w:t>
       </w:r>
+      <w:proofErr w:type="spellStart"/>
       <w:r>
         <w:rPr>
           <w:rFonts w:ascii="Times New Roman" w:hAnsi="Times New Roman" w:cs="Times New Roman"/>
@@ -21876,6 +23761,7 @@
         </w:rPr>
         <w:t>oudletSchedulerTimeShared</w:t>
       </w:r>
+      <w:proofErr w:type="spellEnd"/>
       <w:r>
         <w:rPr>
           <w:rFonts w:ascii="Times New Roman" w:hAnsi="Times New Roman" w:cs="Times New Roman"/>
@@ -21918,6 +23804,7 @@
         </w:rPr>
         <w:t xml:space="preserve"> </w:t>
       </w:r>
+      <w:proofErr w:type="spellStart"/>
       <w:r>
         <w:rPr>
           <w:rFonts w:ascii="Times New Roman" w:hAnsi="Times New Roman" w:cs="Times New Roman"/>
@@ -21939,6 +23826,7 @@
         </w:rPr>
         <w:t>oudletSchedulerSpaceShared</w:t>
       </w:r>
+      <w:proofErr w:type="spellEnd"/>
       <w:r>
         <w:rPr>
           <w:rFonts w:ascii="Times New Roman" w:hAnsi="Times New Roman" w:cs="Times New Roman"/>
@@ -22000,6 +23888,7 @@
         </w:rPr>
         <w:t xml:space="preserve">κλάση </w:t>
       </w:r>
+      <w:proofErr w:type="spellStart"/>
       <w:r>
         <w:rPr>
           <w:rFonts w:ascii="Times New Roman" w:hAnsi="Times New Roman" w:cs="Times New Roman"/>
@@ -22007,6 +23896,7 @@
         </w:rPr>
         <w:t>CloudletScheduler</w:t>
       </w:r>
+      <w:proofErr w:type="spellEnd"/>
       <w:r>
         <w:rPr>
           <w:rFonts w:ascii="Times New Roman" w:hAnsi="Times New Roman" w:cs="Times New Roman"/>
@@ -22073,6 +23963,7 @@
         </w:rPr>
         <w:t xml:space="preserve"> </w:t>
       </w:r>
+      <w:proofErr w:type="spellStart"/>
       <w:r>
         <w:rPr>
           <w:rFonts w:ascii="Times New Roman" w:hAnsi="Times New Roman" w:cs="Times New Roman"/>
@@ -22080,6 +23971,7 @@
         </w:rPr>
         <w:t>CloudletSchedulerMyPolicyShared</w:t>
       </w:r>
+      <w:proofErr w:type="spellEnd"/>
       <w:r>
         <w:rPr>
           <w:rFonts w:ascii="Times New Roman" w:hAnsi="Times New Roman" w:cs="Times New Roman"/>
@@ -22116,6 +24008,7 @@
           <w:lang w:val="en-US"/>
         </w:rPr>
       </w:pPr>
+      <w:proofErr w:type="spellStart"/>
       <w:r>
         <w:rPr>
           <w:rFonts w:ascii="Times New Roman" w:hAnsi="Times New Roman" w:cs="Times New Roman"/>
@@ -22124,7 +24017,40 @@
           <w:shd w:val="clear" w:color="auto" w:fill="FFFFFF"/>
           <w:lang w:val="en-US"/>
         </w:rPr>
-        <w:t xml:space="preserve">vm[i] = </w:t>
+        <w:t>vm</w:t>
+      </w:r>
+      <w:proofErr w:type="spellEnd"/>
+      <w:r>
+        <w:rPr>
+          <w:rFonts w:ascii="Times New Roman" w:hAnsi="Times New Roman" w:cs="Times New Roman"/>
+          <w:i/>
+          <w:iCs/>
+          <w:shd w:val="clear" w:color="auto" w:fill="FFFFFF"/>
+          <w:lang w:val="en-US"/>
+        </w:rPr>
+        <w:t>[</w:t>
+      </w:r>
+      <w:proofErr w:type="spellStart"/>
+      <w:r>
+        <w:rPr>
+          <w:rFonts w:ascii="Times New Roman" w:hAnsi="Times New Roman" w:cs="Times New Roman"/>
+          <w:i/>
+          <w:iCs/>
+          <w:shd w:val="clear" w:color="auto" w:fill="FFFFFF"/>
+          <w:lang w:val="en-US"/>
+        </w:rPr>
+        <w:t>i</w:t>
+      </w:r>
+      <w:proofErr w:type="spellEnd"/>
+      <w:r>
+        <w:rPr>
+          <w:rFonts w:ascii="Times New Roman" w:hAnsi="Times New Roman" w:cs="Times New Roman"/>
+          <w:i/>
+          <w:iCs/>
+          <w:shd w:val="clear" w:color="auto" w:fill="FFFFFF"/>
+          <w:lang w:val="en-US"/>
+        </w:rPr>
+        <w:t xml:space="preserve">] = </w:t>
       </w:r>
       <w:r>
         <w:rPr>
@@ -22146,7 +24072,163 @@
           <w:shd w:val="clear" w:color="auto" w:fill="FFFFFF"/>
           <w:lang w:val="en-US"/>
         </w:rPr>
-        <w:t xml:space="preserve"> Vm(i, userId, mips, pesNumber, ram, bw, size, vmm, </w:t>
+        <w:t xml:space="preserve"> </w:t>
+      </w:r>
+      <w:proofErr w:type="spellStart"/>
+      <w:proofErr w:type="gramStart"/>
+      <w:r>
+        <w:rPr>
+          <w:rFonts w:ascii="Times New Roman" w:hAnsi="Times New Roman" w:cs="Times New Roman"/>
+          <w:i/>
+          <w:iCs/>
+          <w:shd w:val="clear" w:color="auto" w:fill="FFFFFF"/>
+          <w:lang w:val="en-US"/>
+        </w:rPr>
+        <w:t>Vm</w:t>
+      </w:r>
+      <w:proofErr w:type="spellEnd"/>
+      <w:r>
+        <w:rPr>
+          <w:rFonts w:ascii="Times New Roman" w:hAnsi="Times New Roman" w:cs="Times New Roman"/>
+          <w:i/>
+          <w:iCs/>
+          <w:shd w:val="clear" w:color="auto" w:fill="FFFFFF"/>
+          <w:lang w:val="en-US"/>
+        </w:rPr>
+        <w:t>(</w:t>
+      </w:r>
+      <w:proofErr w:type="spellStart"/>
+      <w:proofErr w:type="gramEnd"/>
+      <w:r>
+        <w:rPr>
+          <w:rFonts w:ascii="Times New Roman" w:hAnsi="Times New Roman" w:cs="Times New Roman"/>
+          <w:i/>
+          <w:iCs/>
+          <w:shd w:val="clear" w:color="auto" w:fill="FFFFFF"/>
+          <w:lang w:val="en-US"/>
+        </w:rPr>
+        <w:t>i</w:t>
+      </w:r>
+      <w:proofErr w:type="spellEnd"/>
+      <w:r>
+        <w:rPr>
+          <w:rFonts w:ascii="Times New Roman" w:hAnsi="Times New Roman" w:cs="Times New Roman"/>
+          <w:i/>
+          <w:iCs/>
+          <w:shd w:val="clear" w:color="auto" w:fill="FFFFFF"/>
+          <w:lang w:val="en-US"/>
+        </w:rPr>
+        <w:t xml:space="preserve">, </w:t>
+      </w:r>
+      <w:proofErr w:type="spellStart"/>
+      <w:r>
+        <w:rPr>
+          <w:rFonts w:ascii="Times New Roman" w:hAnsi="Times New Roman" w:cs="Times New Roman"/>
+          <w:i/>
+          <w:iCs/>
+          <w:shd w:val="clear" w:color="auto" w:fill="FFFFFF"/>
+          <w:lang w:val="en-US"/>
+        </w:rPr>
+        <w:t>userId</w:t>
+      </w:r>
+      <w:proofErr w:type="spellEnd"/>
+      <w:r>
+        <w:rPr>
+          <w:rFonts w:ascii="Times New Roman" w:hAnsi="Times New Roman" w:cs="Times New Roman"/>
+          <w:i/>
+          <w:iCs/>
+          <w:shd w:val="clear" w:color="auto" w:fill="FFFFFF"/>
+          <w:lang w:val="en-US"/>
+        </w:rPr>
+        <w:t xml:space="preserve">, </w:t>
+      </w:r>
+      <w:proofErr w:type="spellStart"/>
+      <w:r>
+        <w:rPr>
+          <w:rFonts w:ascii="Times New Roman" w:hAnsi="Times New Roman" w:cs="Times New Roman"/>
+          <w:i/>
+          <w:iCs/>
+          <w:shd w:val="clear" w:color="auto" w:fill="FFFFFF"/>
+          <w:lang w:val="en-US"/>
+        </w:rPr>
+        <w:t>mips</w:t>
+      </w:r>
+      <w:proofErr w:type="spellEnd"/>
+      <w:r>
+        <w:rPr>
+          <w:rFonts w:ascii="Times New Roman" w:hAnsi="Times New Roman" w:cs="Times New Roman"/>
+          <w:i/>
+          <w:iCs/>
+          <w:shd w:val="clear" w:color="auto" w:fill="FFFFFF"/>
+          <w:lang w:val="en-US"/>
+        </w:rPr>
+        <w:t xml:space="preserve">, </w:t>
+      </w:r>
+      <w:proofErr w:type="spellStart"/>
+      <w:r>
+        <w:rPr>
+          <w:rFonts w:ascii="Times New Roman" w:hAnsi="Times New Roman" w:cs="Times New Roman"/>
+          <w:i/>
+          <w:iCs/>
+          <w:shd w:val="clear" w:color="auto" w:fill="FFFFFF"/>
+          <w:lang w:val="en-US"/>
+        </w:rPr>
+        <w:t>pesNumber</w:t>
+      </w:r>
+      <w:proofErr w:type="spellEnd"/>
+      <w:r>
+        <w:rPr>
+          <w:rFonts w:ascii="Times New Roman" w:hAnsi="Times New Roman" w:cs="Times New Roman"/>
+          <w:i/>
+          <w:iCs/>
+          <w:shd w:val="clear" w:color="auto" w:fill="FFFFFF"/>
+          <w:lang w:val="en-US"/>
+        </w:rPr>
+        <w:t xml:space="preserve">, ram, </w:t>
+      </w:r>
+      <w:proofErr w:type="spellStart"/>
+      <w:r>
+        <w:rPr>
+          <w:rFonts w:ascii="Times New Roman" w:hAnsi="Times New Roman" w:cs="Times New Roman"/>
+          <w:i/>
+          <w:iCs/>
+          <w:shd w:val="clear" w:color="auto" w:fill="FFFFFF"/>
+          <w:lang w:val="en-US"/>
+        </w:rPr>
+        <w:t>bw</w:t>
+      </w:r>
+      <w:proofErr w:type="spellEnd"/>
+      <w:r>
+        <w:rPr>
+          <w:rFonts w:ascii="Times New Roman" w:hAnsi="Times New Roman" w:cs="Times New Roman"/>
+          <w:i/>
+          <w:iCs/>
+          <w:shd w:val="clear" w:color="auto" w:fill="FFFFFF"/>
+          <w:lang w:val="en-US"/>
+        </w:rPr>
+        <w:t xml:space="preserve">, size, </w:t>
+      </w:r>
+      <w:proofErr w:type="spellStart"/>
+      <w:r>
+        <w:rPr>
+          <w:rFonts w:ascii="Times New Roman" w:hAnsi="Times New Roman" w:cs="Times New Roman"/>
+          <w:i/>
+          <w:iCs/>
+          <w:shd w:val="clear" w:color="auto" w:fill="FFFFFF"/>
+          <w:lang w:val="en-US"/>
+        </w:rPr>
+        <w:t>vmm</w:t>
+      </w:r>
+      <w:proofErr w:type="spellEnd"/>
+      <w:r>
+        <w:rPr>
+          <w:rFonts w:ascii="Times New Roman" w:hAnsi="Times New Roman" w:cs="Times New Roman"/>
+          <w:i/>
+          <w:iCs/>
+          <w:shd w:val="clear" w:color="auto" w:fill="FFFFFF"/>
+          <w:lang w:val="en-US"/>
+        </w:rPr>
+        <w:t xml:space="preserve">, </w:t>
       </w:r>
       <w:r>
         <w:rPr>
@@ -22170,6 +24252,7 @@
         </w:rPr>
         <w:t xml:space="preserve"> </w:t>
       </w:r>
+      <w:proofErr w:type="spellStart"/>
       <w:r>
         <w:rPr>
           <w:rFonts w:ascii="Times New Roman" w:hAnsi="Times New Roman" w:cs="Times New Roman"/>
@@ -22179,6 +24262,7 @@
         </w:rPr>
         <w:t>CloudletSchedulerMyPolicyShared</w:t>
       </w:r>
+      <w:proofErr w:type="spellEnd"/>
       <w:r>
         <w:rPr>
           <w:rFonts w:ascii="Times New Roman" w:hAnsi="Times New Roman" w:cs="Times New Roman"/>
@@ -22323,6 +24407,7 @@
         </w:rPr>
         <w:t xml:space="preserve"> </w:t>
       </w:r>
+      <w:proofErr w:type="spellStart"/>
       <w:r>
         <w:rPr>
           <w:rFonts w:ascii="Times New Roman" w:hAnsi="Times New Roman" w:cs="Times New Roman"/>
@@ -22331,6 +24416,7 @@
         </w:rPr>
         <w:t>etc</w:t>
       </w:r>
+      <w:proofErr w:type="spellEnd"/>
       <w:r>
         <w:rPr>
           <w:rFonts w:ascii="Times New Roman" w:hAnsi="Times New Roman" w:cs="Times New Roman"/>
@@ -22370,6 +24456,7 @@
         </w:rPr>
         <w:t xml:space="preserve">την κλάση </w:t>
       </w:r>
+      <w:proofErr w:type="spellStart"/>
       <w:r>
         <w:rPr>
           <w:rFonts w:ascii="Times New Roman" w:hAnsi="Times New Roman" w:cs="Times New Roman"/>
@@ -22377,6 +24464,7 @@
         </w:rPr>
         <w:t>SchedulerVm</w:t>
       </w:r>
+      <w:proofErr w:type="spellEnd"/>
       <w:r>
         <w:rPr>
           <w:rFonts w:ascii="Times New Roman" w:hAnsi="Times New Roman" w:cs="Times New Roman"/>
@@ -22414,6 +24502,7 @@
         </w:rPr>
         <w:t xml:space="preserve"> </w:t>
       </w:r>
+      <w:proofErr w:type="spellStart"/>
       <w:r>
         <w:rPr>
           <w:rFonts w:ascii="Times New Roman" w:hAnsi="Times New Roman" w:cs="Times New Roman"/>
@@ -22421,6 +24510,7 @@
         </w:rPr>
         <w:t>VmSchedulerTimeShared</w:t>
       </w:r>
+      <w:proofErr w:type="spellEnd"/>
       <w:r>
         <w:rPr>
           <w:rFonts w:ascii="Times New Roman" w:hAnsi="Times New Roman" w:cs="Times New Roman"/>
@@ -22463,6 +24553,7 @@
         </w:rPr>
         <w:t xml:space="preserve"> </w:t>
       </w:r>
+      <w:proofErr w:type="spellStart"/>
       <w:r>
         <w:rPr>
           <w:rFonts w:ascii="Times New Roman" w:hAnsi="Times New Roman" w:cs="Times New Roman"/>
@@ -22470,6 +24561,7 @@
         </w:rPr>
         <w:t>VmSchedulerSpaceShared</w:t>
       </w:r>
+      <w:proofErr w:type="spellEnd"/>
       <w:r>
         <w:rPr>
           <w:rFonts w:ascii="Times New Roman" w:hAnsi="Times New Roman" w:cs="Times New Roman"/>
@@ -22537,6 +24629,7 @@
         </w:rPr>
         <w:t xml:space="preserve"> </w:t>
       </w:r>
+      <w:proofErr w:type="spellStart"/>
       <w:r>
         <w:rPr>
           <w:rFonts w:ascii="Times New Roman" w:hAnsi="Times New Roman" w:cs="Times New Roman"/>
@@ -22544,6 +24637,7 @@
         </w:rPr>
         <w:t>VmScheduler</w:t>
       </w:r>
+      <w:proofErr w:type="spellEnd"/>
       <w:r>
         <w:rPr>
           <w:rFonts w:ascii="Times New Roman" w:hAnsi="Times New Roman" w:cs="Times New Roman"/>
@@ -22610,6 +24704,7 @@
         </w:rPr>
         <w:t xml:space="preserve"> </w:t>
       </w:r>
+      <w:proofErr w:type="spellStart"/>
       <w:r>
         <w:rPr>
           <w:rFonts w:ascii="Times New Roman" w:hAnsi="Times New Roman" w:cs="Times New Roman"/>
@@ -22624,6 +24719,7 @@
         </w:rPr>
         <w:t>MyPolicyShared</w:t>
       </w:r>
+      <w:proofErr w:type="spellEnd"/>
       <w:r>
         <w:rPr>
           <w:rFonts w:ascii="Times New Roman" w:hAnsi="Times New Roman" w:cs="Times New Roman"/>
@@ -22682,6 +24778,7 @@
         </w:rPr>
         <w:t xml:space="preserve"> </w:t>
       </w:r>
+      <w:proofErr w:type="spellStart"/>
       <w:r>
         <w:rPr>
           <w:rFonts w:ascii="Times New Roman" w:hAnsi="Times New Roman" w:cs="Times New Roman"/>
@@ -22689,6 +24786,7 @@
         </w:rPr>
         <w:t>VMSchedulerMyPolicyShared</w:t>
       </w:r>
+      <w:proofErr w:type="spellEnd"/>
       <w:r>
         <w:rPr>
           <w:rFonts w:ascii="Times New Roman" w:hAnsi="Times New Roman" w:cs="Times New Roman"/>
@@ -22743,6 +24841,7 @@
         </w:rPr>
         <w:t xml:space="preserve"> </w:t>
       </w:r>
+      <w:proofErr w:type="spellStart"/>
       <w:r>
         <w:rPr>
           <w:rFonts w:ascii="Times New Roman" w:hAnsi="Times New Roman" w:cs="Times New Roman"/>
@@ -22750,6 +24849,7 @@
         </w:rPr>
         <w:t>VMSchedulerMyPolicyShared</w:t>
       </w:r>
+      <w:proofErr w:type="spellEnd"/>
       <w:r>
         <w:rPr>
           <w:rFonts w:ascii="Times New Roman" w:hAnsi="Times New Roman" w:cs="Times New Roman"/>
@@ -22817,7 +24917,6 @@
       <w:pPr>
         <w:rPr>
           <w:rFonts w:ascii="Times New Roman" w:hAnsi="Times New Roman" w:cs="Times New Roman"/>
-          <w:lang w:val="en-US"/>
         </w:rPr>
       </w:pPr>
       <w:r>
@@ -22832,6 +24931,7 @@
         </w:rPr>
         <w:t xml:space="preserve"> </w:t>
       </w:r>
+      <w:proofErr w:type="spellStart"/>
       <w:r>
         <w:rPr>
           <w:rFonts w:ascii="Times New Roman" w:hAnsi="Times New Roman" w:cs="Times New Roman"/>
@@ -22839,6 +24939,7 @@
         </w:rPr>
         <w:t>VmAllocationPolicySimple</w:t>
       </w:r>
+      <w:proofErr w:type="spellEnd"/>
       <w:r>
         <w:rPr>
           <w:rFonts w:ascii="Times New Roman" w:hAnsi="Times New Roman" w:cs="Times New Roman"/>
@@ -22975,6 +25076,7 @@
         </w:rPr>
         <w:t xml:space="preserve">, να την αλλάξουμε σε </w:t>
       </w:r>
+      <w:proofErr w:type="spellStart"/>
       <w:r>
         <w:rPr>
           <w:rFonts w:ascii="Times New Roman" w:hAnsi="Times New Roman" w:cs="Times New Roman"/>
@@ -22982,6 +25084,7 @@
         </w:rPr>
         <w:t>VmAllocationBestFit</w:t>
       </w:r>
+      <w:proofErr w:type="spellEnd"/>
       <w:r>
         <w:rPr>
           <w:rFonts w:ascii="Times New Roman" w:hAnsi="Times New Roman" w:cs="Times New Roman"/>
@@ -23000,6 +25103,7 @@
         </w:rPr>
         <w:t xml:space="preserve">Στην </w:t>
       </w:r>
+      <w:proofErr w:type="spellStart"/>
       <w:r>
         <w:rPr>
           <w:rFonts w:ascii="Times New Roman" w:hAnsi="Times New Roman" w:cs="Times New Roman"/>
@@ -23007,6 +25111,7 @@
         </w:rPr>
         <w:t>BestFit</w:t>
       </w:r>
+      <w:proofErr w:type="spellEnd"/>
       <w:r>
         <w:rPr>
           <w:rFonts w:ascii="Times New Roman" w:hAnsi="Times New Roman" w:cs="Times New Roman"/>
@@ -23189,6 +25294,7 @@
         </w:rPr>
         <w:t xml:space="preserve">το αφήνουμε σχεδόν ίδιο. Η κύρια αλλαγή είναι που τροποποιούμε την </w:t>
       </w:r>
+      <w:proofErr w:type="spellStart"/>
       <w:r>
         <w:rPr>
           <w:rFonts w:ascii="Times New Roman" w:hAnsi="Times New Roman" w:cs="Times New Roman"/>
@@ -23196,6 +25302,7 @@
         </w:rPr>
         <w:t>allocateForVmHost</w:t>
       </w:r>
+      <w:proofErr w:type="spellEnd"/>
       <w:r>
         <w:rPr>
           <w:rFonts w:ascii="Times New Roman" w:hAnsi="Times New Roman" w:cs="Times New Roman"/>
@@ -23285,6 +25392,7 @@
         </w:rPr>
         <w:t>.</w:t>
       </w:r>
+      <w:proofErr w:type="spellStart"/>
       <w:r>
         <w:rPr>
           <w:rFonts w:ascii="Times New Roman" w:hAnsi="Times New Roman" w:cs="Times New Roman"/>
@@ -23292,12 +25400,14 @@
         </w:rPr>
         <w:t>cloubus</w:t>
       </w:r>
+      <w:proofErr w:type="spellEnd"/>
       <w:r>
         <w:rPr>
           <w:rFonts w:ascii="Times New Roman" w:hAnsi="Times New Roman" w:cs="Times New Roman"/>
         </w:rPr>
         <w:t>.</w:t>
       </w:r>
+      <w:proofErr w:type="spellStart"/>
       <w:r>
         <w:rPr>
           <w:rFonts w:ascii="Times New Roman" w:hAnsi="Times New Roman" w:cs="Times New Roman"/>
@@ -23305,6 +25415,7 @@
         </w:rPr>
         <w:t>clousim</w:t>
       </w:r>
+      <w:proofErr w:type="spellEnd"/>
       <w:r>
         <w:rPr>
           <w:rFonts w:ascii="Times New Roman" w:hAnsi="Times New Roman" w:cs="Times New Roman"/>
@@ -23335,6 +25446,7 @@
         </w:rPr>
         <w:t xml:space="preserve"> </w:t>
       </w:r>
+      <w:proofErr w:type="spellStart"/>
       <w:r>
         <w:rPr>
           <w:rFonts w:ascii="Times New Roman" w:hAnsi="Times New Roman" w:cs="Times New Roman"/>
@@ -23342,6 +25454,7 @@
         </w:rPr>
         <w:t>VmAllocationPolicyBestFit</w:t>
       </w:r>
+      <w:proofErr w:type="spellEnd"/>
       <w:r>
         <w:rPr>
           <w:rFonts w:ascii="Times New Roman" w:hAnsi="Times New Roman" w:cs="Times New Roman"/>
@@ -23433,6 +25546,7 @@
         </w:rPr>
         <w:t xml:space="preserve"> </w:t>
       </w:r>
+      <w:proofErr w:type="spellStart"/>
       <w:r>
         <w:rPr>
           <w:rFonts w:ascii="Times New Roman" w:hAnsi="Times New Roman" w:cs="Times New Roman"/>
@@ -23447,6 +25561,7 @@
         </w:rPr>
         <w:t>Simple</w:t>
       </w:r>
+      <w:proofErr w:type="spellEnd"/>
       <w:r>
         <w:rPr>
           <w:rFonts w:ascii="Times New Roman" w:hAnsi="Times New Roman" w:cs="Times New Roman"/>
@@ -23478,20 +25593,15 @@
         </w:rPr>
         <w:t xml:space="preserve"> </w:t>
       </w:r>
-      <w:r>
-        <w:rPr>
-          <w:rFonts w:ascii="Times New Roman" w:hAnsi="Times New Roman" w:cs="Times New Roman"/>
-          <w:lang w:val="en-US"/>
-        </w:rPr>
-        <w:t>VmAllocationPolic</w:t>
-      </w:r>
-      <w:r>
-        <w:rPr>
-          <w:rFonts w:ascii="Times New Roman" w:hAnsi="Times New Roman" w:cs="Times New Roman"/>
-          <w:lang w:val="en-US"/>
-        </w:rPr>
-        <w:t>y</w:t>
-      </w:r>
+      <w:proofErr w:type="spellStart"/>
+      <w:r>
+        <w:rPr>
+          <w:rFonts w:ascii="Times New Roman" w:hAnsi="Times New Roman" w:cs="Times New Roman"/>
+          <w:lang w:val="en-US"/>
+        </w:rPr>
+        <w:t>VmAllocationPolicy</w:t>
+      </w:r>
+      <w:proofErr w:type="spellEnd"/>
       <w:r>
         <w:rPr>
           <w:rFonts w:ascii="Times New Roman" w:hAnsi="Times New Roman" w:cs="Times New Roman"/>
@@ -23561,6 +25671,7 @@
         </w:rPr>
         <w:t xml:space="preserve">το αρχείο στο </w:t>
       </w:r>
+      <w:proofErr w:type="spellStart"/>
       <w:r>
         <w:rPr>
           <w:rFonts w:ascii="Times New Roman" w:hAnsi="Times New Roman" w:cs="Times New Roman"/>
@@ -23568,6 +25679,7 @@
         </w:rPr>
         <w:t>CloudSimExample</w:t>
       </w:r>
+      <w:proofErr w:type="spellEnd"/>
       <w:r>
         <w:rPr>
           <w:rFonts w:ascii="Times New Roman" w:hAnsi="Times New Roman" w:cs="Times New Roman"/>
@@ -23607,6 +25719,8 @@
         </w:rPr>
         <w:t xml:space="preserve"> </w:t>
       </w:r>
+      <w:proofErr w:type="spellStart"/>
+      <w:proofErr w:type="gramStart"/>
       <w:r>
         <w:rPr>
           <w:rFonts w:ascii="Times New Roman" w:hAnsi="Times New Roman" w:cs="Times New Roman"/>
@@ -23615,8 +25729,20 @@
           <w:shd w:val="clear" w:color="auto" w:fill="D4D4D4"/>
           <w:lang w:val="en-US"/>
         </w:rPr>
-        <w:t>org.cloudbus.cloudsim.VmAllocationPolicyBestFit</w:t>
-      </w:r>
+        <w:t>org.cloudbus</w:t>
+      </w:r>
+      <w:proofErr w:type="gramEnd"/>
+      <w:r>
+        <w:rPr>
+          <w:rFonts w:ascii="Times New Roman" w:hAnsi="Times New Roman" w:cs="Times New Roman"/>
+          <w:i/>
+          <w:iCs/>
+          <w:shd w:val="clear" w:color="auto" w:fill="D4D4D4"/>
+          <w:lang w:val="en-US"/>
+        </w:rPr>
+        <w:t>.cloudsim.VmAllocationPolicyBestFit</w:t>
+      </w:r>
+      <w:proofErr w:type="spellEnd"/>
       <w:r>
         <w:rPr>
           <w:rFonts w:ascii="Times New Roman" w:hAnsi="Times New Roman" w:cs="Times New Roman"/>
@@ -23665,6 +25791,7 @@
           <w:iCs/>
           <w:sz w:val="22"/>
           <w:szCs w:val="22"/>
+          <w:lang w:val="en-US"/>
         </w:rPr>
       </w:pPr>
       <w:r>
@@ -23683,9 +25810,11 @@
           <w:iCs/>
           <w:sz w:val="22"/>
           <w:szCs w:val="22"/>
-        </w:rPr>
-        <w:t xml:space="preserve"> </w:t>
-      </w:r>
+          <w:lang w:val="en-US"/>
+        </w:rPr>
+        <w:t xml:space="preserve"> </w:t>
+      </w:r>
+      <w:proofErr w:type="spellStart"/>
       <w:r>
         <w:rPr>
           <w:i/>
@@ -23696,15 +25825,18 @@
         </w:rPr>
         <w:t>datacenter</w:t>
       </w:r>
+      <w:proofErr w:type="spellEnd"/>
       <w:r>
         <w:rPr>
           <w:i/>
           <w:iCs/>
           <w:sz w:val="22"/>
           <w:szCs w:val="22"/>
+          <w:lang w:val="en-US"/>
         </w:rPr>
         <w:t xml:space="preserve"> = </w:t>
       </w:r>
+      <w:proofErr w:type="gramStart"/>
       <w:r>
         <w:rPr>
           <w:b/>
@@ -23723,9 +25855,11 @@
           <w:iCs/>
           <w:sz w:val="22"/>
           <w:szCs w:val="22"/>
+          <w:lang w:val="en-US"/>
         </w:rPr>
         <w:t>;</w:t>
       </w:r>
+      <w:proofErr w:type="gramEnd"/>
     </w:p>
     <w:p>
       <w:pPr>
@@ -23747,6 +25881,7 @@
           <w:iCs/>
           <w:sz w:val="22"/>
           <w:szCs w:val="22"/>
+          <w:lang w:val="en-US"/>
         </w:rPr>
         <w:tab/>
       </w:r>
@@ -23756,6 +25891,7 @@
           <w:iCs/>
           <w:sz w:val="22"/>
           <w:szCs w:val="22"/>
+          <w:lang w:val="en-US"/>
         </w:rPr>
         <w:tab/>
       </w:r>
@@ -23847,7 +25983,29 @@
           <w:szCs w:val="22"/>
           <w:lang w:val="en-US"/>
         </w:rPr>
-        <w:t xml:space="preserve"> Datacenter(name, characteristics, </w:t>
+        <w:t xml:space="preserve"> </w:t>
+      </w:r>
+      <w:proofErr w:type="gramStart"/>
+      <w:r>
+        <w:rPr>
+          <w:i/>
+          <w:iCs/>
+          <w:sz w:val="22"/>
+          <w:szCs w:val="22"/>
+          <w:lang w:val="en-US"/>
+        </w:rPr>
+        <w:t>Datacenter(</w:t>
+      </w:r>
+      <w:proofErr w:type="gramEnd"/>
+      <w:r>
+        <w:rPr>
+          <w:i/>
+          <w:iCs/>
+          <w:sz w:val="22"/>
+          <w:szCs w:val="22"/>
+          <w:lang w:val="en-US"/>
+        </w:rPr>
+        <w:t xml:space="preserve">name, characteristics, </w:t>
       </w:r>
       <w:r>
         <w:rPr>
@@ -23869,7 +26027,73 @@
           <w:szCs w:val="22"/>
           <w:lang w:val="en-US"/>
         </w:rPr>
-        <w:t xml:space="preserve"> VmAllocationPolicyBestFit(hostList), storageList, 0);</w:t>
+        <w:t xml:space="preserve"> </w:t>
+      </w:r>
+      <w:proofErr w:type="spellStart"/>
+      <w:r>
+        <w:rPr>
+          <w:i/>
+          <w:iCs/>
+          <w:sz w:val="22"/>
+          <w:szCs w:val="22"/>
+          <w:lang w:val="en-US"/>
+        </w:rPr>
+        <w:t>VmAllocationPolicyBestFit</w:t>
+      </w:r>
+      <w:proofErr w:type="spellEnd"/>
+      <w:r>
+        <w:rPr>
+          <w:i/>
+          <w:iCs/>
+          <w:sz w:val="22"/>
+          <w:szCs w:val="22"/>
+          <w:lang w:val="en-US"/>
+        </w:rPr>
+        <w:t>(</w:t>
+      </w:r>
+      <w:proofErr w:type="spellStart"/>
+      <w:r>
+        <w:rPr>
+          <w:i/>
+          <w:iCs/>
+          <w:sz w:val="22"/>
+          <w:szCs w:val="22"/>
+          <w:lang w:val="en-US"/>
+        </w:rPr>
+        <w:t>hostList</w:t>
+      </w:r>
+      <w:proofErr w:type="spellEnd"/>
+      <w:r>
+        <w:rPr>
+          <w:i/>
+          <w:iCs/>
+          <w:sz w:val="22"/>
+          <w:szCs w:val="22"/>
+          <w:lang w:val="en-US"/>
+        </w:rPr>
+        <w:t xml:space="preserve">), </w:t>
+      </w:r>
+      <w:proofErr w:type="spellStart"/>
+      <w:r>
+        <w:rPr>
+          <w:i/>
+          <w:iCs/>
+          <w:sz w:val="22"/>
+          <w:szCs w:val="22"/>
+          <w:lang w:val="en-US"/>
+        </w:rPr>
+        <w:t>storageList</w:t>
+      </w:r>
+      <w:proofErr w:type="spellEnd"/>
+      <w:r>
+        <w:rPr>
+          <w:i/>
+          <w:iCs/>
+          <w:sz w:val="22"/>
+          <w:szCs w:val="22"/>
+          <w:lang w:val="en-US"/>
+        </w:rPr>
+        <w:t>, 0);</w:t>
       </w:r>
     </w:p>
     <w:p>
@@ -23973,7 +26197,30 @@
           <w:lang w:val="en-US"/>
         </w:rPr>
         <w:tab/>
-        <w:t>e.printStackTrace();</w:t>
+      </w:r>
+      <w:proofErr w:type="spellStart"/>
+      <w:proofErr w:type="gramStart"/>
+      <w:r>
+        <w:rPr>
+          <w:i/>
+          <w:iCs/>
+          <w:sz w:val="22"/>
+          <w:szCs w:val="22"/>
+          <w:lang w:val="en-US"/>
+        </w:rPr>
+        <w:t>e.printStackTrace</w:t>
+      </w:r>
+      <w:proofErr w:type="spellEnd"/>
+      <w:proofErr w:type="gramEnd"/>
+      <w:r>
+        <w:rPr>
+          <w:i/>
+          <w:iCs/>
+          <w:sz w:val="22"/>
+          <w:szCs w:val="22"/>
+          <w:lang w:val="en-US"/>
+        </w:rPr>
+        <w:t>();</w:t>
       </w:r>
     </w:p>
     <w:p>
@@ -24064,6 +26311,7 @@
         </w:rPr>
         <w:tab/>
       </w:r>
+      <w:proofErr w:type="spellStart"/>
       <w:r>
         <w:rPr>
           <w:b/>
@@ -24075,6 +26323,7 @@
         </w:rPr>
         <w:t>return</w:t>
       </w:r>
+      <w:proofErr w:type="spellEnd"/>
       <w:r>
         <w:rPr>
           <w:i/>
@@ -24082,7 +26331,27 @@
           <w:sz w:val="22"/>
           <w:szCs w:val="22"/>
         </w:rPr>
-        <w:t xml:space="preserve"> datacenter;</w:t>
+        <w:t xml:space="preserve"> </w:t>
+      </w:r>
+      <w:proofErr w:type="spellStart"/>
+      <w:r>
+        <w:rPr>
+          <w:i/>
+          <w:iCs/>
+          <w:sz w:val="22"/>
+          <w:szCs w:val="22"/>
+        </w:rPr>
+        <w:t>datacenter</w:t>
+      </w:r>
+      <w:proofErr w:type="spellEnd"/>
+      <w:r>
+        <w:rPr>
+          <w:i/>
+          <w:iCs/>
+          <w:sz w:val="22"/>
+          <w:szCs w:val="22"/>
+        </w:rPr>
+        <w:t>;</w:t>
       </w:r>
     </w:p>
     <w:p>
@@ -26236,6 +28505,29 @@
       <w:bCs/>
     </w:rPr>
   </w:style>
+  <w:style w:type="character" w:styleId="-">
+    <w:name w:val="Hyperlink"/>
+    <w:basedOn w:val="a0"/>
+    <w:uiPriority w:val="99"/>
+    <w:unhideWhenUsed/>
+    <w:rsid w:val="001309BE"/>
+    <w:rPr>
+      <w:color w:val="467886" w:themeColor="hyperlink"/>
+      <w:u w:val="single"/>
+    </w:rPr>
+  </w:style>
+  <w:style w:type="character" w:styleId="ac">
+    <w:name w:val="Unresolved Mention"/>
+    <w:basedOn w:val="a0"/>
+    <w:uiPriority w:val="99"/>
+    <w:semiHidden/>
+    <w:unhideWhenUsed/>
+    <w:rsid w:val="001309BE"/>
+    <w:rPr>
+      <w:color w:val="605E5C"/>
+      <w:shd w:val="clear" w:color="auto" w:fill="E1DFDD"/>
+    </w:rPr>
+  </w:style>
 </w:styles>
 </file>
 

</xml_diff>